<commit_message>
adding some documents about Android, Javascript and Git
</commit_message>
<xml_diff>
--- a/Web/JavaScript/Javascript.docx
+++ b/Web/JavaScript/Javascript.docx
@@ -1,6 +1,6 @@
 
 <file path=word/document.xml><?xml version="1.0" encoding="utf-8"?>
-<w:document xmlns:wpc="http://schemas.microsoft.com/office/word/2010/wordprocessingCanvas" xmlns:cx="http://schemas.microsoft.com/office/drawing/2014/chartex" xmlns:cx1="http://schemas.microsoft.com/office/drawing/2015/9/8/chartex" xmlns:cx2="http://schemas.microsoft.com/office/drawing/2015/10/21/chartex" xmlns:cx3="http://schemas.microsoft.com/office/drawing/2016/5/9/chartex" xmlns:cx4="http://schemas.microsoft.com/office/drawing/2016/5/10/chartex" xmlns:cx5="http://schemas.microsoft.com/office/drawing/2016/5/11/chartex" xmlns:cx6="http://schemas.microsoft.com/office/drawing/2016/5/12/chartex" xmlns:cx7="http://schemas.microsoft.com/office/drawing/2016/5/13/chartex" xmlns:cx8="http://schemas.microsoft.com/office/drawing/2016/5/14/chartex" xmlns:mc="http://schemas.openxmlformats.org/markup-compatibility/2006" xmlns:aink="http://schemas.microsoft.com/office/drawing/2016/ink" xmlns:am3d="http://schemas.microsoft.com/office/drawing/2017/model3d" xmlns:o="urn:schemas-microsoft-com:office:office" xmlns:oel="http://schemas.microsoft.com/office/2019/extlst" xmlns:r="http://schemas.openxmlformats.org/officeDocument/2006/relationships" xmlns:m="http://schemas.openxmlformats.org/officeDocument/2006/math" xmlns:v="urn:schemas-microsoft-com:vml" xmlns:wp14="http://schemas.microsoft.com/office/word/2010/wordprocessingDrawing" xmlns:wp="http://schemas.openxmlformats.org/drawingml/2006/wordprocessingDrawing" xmlns:w10="urn:schemas-microsoft-com:office:word" xmlns:w="http://schemas.openxmlformats.org/wordprocessingml/2006/main" xmlns:w14="http://schemas.microsoft.com/office/word/2010/wordml" xmlns:w15="http://schemas.microsoft.com/office/word/2012/wordml" xmlns:w16cex="http://schemas.microsoft.com/office/word/2018/wordml/cex" xmlns:w16cid="http://schemas.microsoft.com/office/word/2016/wordml/cid" xmlns:w16="http://schemas.microsoft.com/office/word/2018/wordml" xmlns:w16du="http://schemas.microsoft.com/office/word/2023/wordml/word16du" xmlns:w16sdtdh="http://schemas.microsoft.com/office/word/2020/wordml/sdtdatahash" xmlns:w16se="http://schemas.microsoft.com/office/word/2015/wordml/symex" xmlns:wpg="http://schemas.microsoft.com/office/word/2010/wordprocessingGroup" xmlns:wpi="http://schemas.microsoft.com/office/word/2010/wordprocessingInk" xmlns:wne="http://schemas.microsoft.com/office/word/2006/wordml" xmlns:wps="http://schemas.microsoft.com/office/word/2010/wordprocessingShape" mc:Ignorable="w14 w15 w16se w16cid w16 w16cex w16sdtdh wp14">
+<w:document xmlns:wpc="http://schemas.microsoft.com/office/word/2010/wordprocessingCanvas" xmlns:cx="http://schemas.microsoft.com/office/drawing/2014/chartex" xmlns:cx1="http://schemas.microsoft.com/office/drawing/2015/9/8/chartex" xmlns:cx2="http://schemas.microsoft.com/office/drawing/2015/10/21/chartex" xmlns:cx3="http://schemas.microsoft.com/office/drawing/2016/5/9/chartex" xmlns:cx4="http://schemas.microsoft.com/office/drawing/2016/5/10/chartex" xmlns:cx5="http://schemas.microsoft.com/office/drawing/2016/5/11/chartex" xmlns:cx6="http://schemas.microsoft.com/office/drawing/2016/5/12/chartex" xmlns:cx7="http://schemas.microsoft.com/office/drawing/2016/5/13/chartex" xmlns:cx8="http://schemas.microsoft.com/office/drawing/2016/5/14/chartex" xmlns:mc="http://schemas.openxmlformats.org/markup-compatibility/2006" xmlns:aink="http://schemas.microsoft.com/office/drawing/2016/ink" xmlns:am3d="http://schemas.microsoft.com/office/drawing/2017/model3d" xmlns:o="urn:schemas-microsoft-com:office:office" xmlns:oel="http://schemas.microsoft.com/office/2019/extlst" xmlns:r="http://schemas.openxmlformats.org/officeDocument/2006/relationships" xmlns:m="http://schemas.openxmlformats.org/officeDocument/2006/math" xmlns:v="urn:schemas-microsoft-com:vml" xmlns:wp14="http://schemas.microsoft.com/office/word/2010/wordprocessingDrawing" xmlns:wp="http://schemas.openxmlformats.org/drawingml/2006/wordprocessingDrawing" xmlns:w10="urn:schemas-microsoft-com:office:word" xmlns:w="http://schemas.openxmlformats.org/wordprocessingml/2006/main" xmlns:w14="http://schemas.microsoft.com/office/word/2010/wordml" xmlns:w15="http://schemas.microsoft.com/office/word/2012/wordml" xmlns:w16cex="http://schemas.microsoft.com/office/word/2018/wordml/cex" xmlns:w16cid="http://schemas.microsoft.com/office/word/2016/wordml/cid" xmlns:w16="http://schemas.microsoft.com/office/word/2018/wordml" xmlns:w16sdtdh="http://schemas.microsoft.com/office/word/2020/wordml/sdtdatahash" xmlns:w16se="http://schemas.microsoft.com/office/word/2015/wordml/symex" xmlns:wpg="http://schemas.microsoft.com/office/word/2010/wordprocessingGroup" xmlns:wpi="http://schemas.microsoft.com/office/word/2010/wordprocessingInk" xmlns:wne="http://schemas.microsoft.com/office/word/2006/wordml" xmlns:wps="http://schemas.microsoft.com/office/word/2010/wordprocessingShape" mc:Ignorable="w14 w15 w16se w16cid w16 w16cex w16sdtdh wp14">
   <w:body>
     <w:p>
       <w:pPr>
@@ -105,7 +105,6 @@
                 <v:path gradientshapeok="t" o:connecttype="rect"/>
               </v:shapetype>
               <v:shape id="Text Box 1" o:spid="_x0000_s1026" type="#_x0000_t202" style="position:absolute;margin-left:139.8pt;margin-top:0;width:2in;height:2in;z-index:251659264;visibility:visible;mso-wrap-style:none;mso-wrap-distance-left:9pt;mso-wrap-distance-top:0;mso-wrap-distance-right:9pt;mso-wrap-distance-bottom:0;mso-position-horizontal:absolute;mso-position-horizontal-relative:text;mso-position-vertical:absolute;mso-position-vertical-relative:text;v-text-anchor:top" o:gfxdata="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" filled="f" stroked="f">
-                <v:fill o:detectmouseclick="t"/>
                 <v:textbox style="mso-fit-shape-to-text:t">
                   <w:txbxContent>
                     <w:p>
@@ -202,35 +201,7 @@
             <w:rStyle w:val="Hyperlink"/>
             <w:lang w:val="en-CA"/>
           </w:rPr>
-          <w:t>Java_d</w:t>
-        </w:r>
-        <w:r>
-          <w:rPr>
-            <w:rStyle w:val="Hyperlink"/>
-            <w:lang w:val="en-CA"/>
-          </w:rPr>
-          <w:t>o</w:t>
-        </w:r>
-        <w:r>
-          <w:rPr>
-            <w:rStyle w:val="Hyperlink"/>
-            <w:lang w:val="en-CA"/>
-          </w:rPr>
-          <w:t>cu</w:t>
-        </w:r>
-        <w:r>
-          <w:rPr>
-            <w:rStyle w:val="Hyperlink"/>
-            <w:lang w:val="en-CA"/>
-          </w:rPr>
-          <w:t>m</w:t>
-        </w:r>
-        <w:r>
-          <w:rPr>
-            <w:rStyle w:val="Hyperlink"/>
-            <w:lang w:val="en-CA"/>
-          </w:rPr>
-          <w:t>ent</w:t>
+          <w:t>Java_document</w:t>
         </w:r>
       </w:hyperlink>
     </w:p>
@@ -1871,6 +1842,3959 @@
                     <a:xfrm>
                       <a:off x="0" y="0"/>
                       <a:ext cx="944962" cy="1005927"/>
+                    </a:xfrm>
+                    <a:prstGeom prst="rect">
+                      <a:avLst/>
+                    </a:prstGeom>
+                  </pic:spPr>
+                </pic:pic>
+              </a:graphicData>
+            </a:graphic>
+          </wp:inline>
+        </w:drawing>
+      </w:r>
+    </w:p>
+    <w:p>
+      <w:pPr>
+        <w:pStyle w:val="ListParagraph"/>
+        <w:numPr>
+          <w:ilvl w:val="0"/>
+          <w:numId w:val="1"/>
+        </w:numPr>
+        <w:rPr>
+          <w:lang w:val="en-CA"/>
+        </w:rPr>
+      </w:pPr>
+      <w:r>
+        <w:rPr>
+          <w:lang w:val="en-CA"/>
+        </w:rPr>
+        <w:t>Math Express:</w:t>
+      </w:r>
+    </w:p>
+    <w:p>
+      <w:pPr>
+        <w:pStyle w:val="ListParagraph"/>
+        <w:numPr>
+          <w:ilvl w:val="0"/>
+          <w:numId w:val="3"/>
+        </w:numPr>
+        <w:rPr>
+          <w:lang w:val="en-CA"/>
+        </w:rPr>
+      </w:pPr>
+      <w:r>
+        <w:rPr>
+          <w:lang w:val="en-CA"/>
+        </w:rPr>
+        <w:t>The result of division (/) is unlike the other languages which in javacript it will send a correct decimal number</w:t>
+      </w:r>
+    </w:p>
+    <w:p>
+      <w:pPr>
+        <w:pStyle w:val="ListParagraph"/>
+        <w:ind w:left="1440"/>
+        <w:rPr>
+          <w:lang w:val="en-CA"/>
+        </w:rPr>
+      </w:pPr>
+      <w:r>
+        <w:rPr>
+          <w:lang w:val="en-CA"/>
+        </w:rPr>
+        <w:drawing>
+          <wp:inline distT="0" distB="0" distL="0" distR="0" wp14:anchorId="6BCDFE40" wp14:editId="589FCC4B">
+            <wp:extent cx="2202371" cy="373412"/>
+            <wp:effectExtent l="0" t="0" r="7620" b="7620"/>
+            <wp:docPr id="1973587753" name="Picture 1"/>
+            <wp:cNvGraphicFramePr>
+              <a:graphicFrameLocks xmlns:a="http://schemas.openxmlformats.org/drawingml/2006/main" noChangeAspect="1"/>
+            </wp:cNvGraphicFramePr>
+            <a:graphic xmlns:a="http://schemas.openxmlformats.org/drawingml/2006/main">
+              <a:graphicData uri="http://schemas.openxmlformats.org/drawingml/2006/picture">
+                <pic:pic xmlns:pic="http://schemas.openxmlformats.org/drawingml/2006/picture">
+                  <pic:nvPicPr>
+                    <pic:cNvPr id="1973587753" name=""/>
+                    <pic:cNvPicPr/>
+                  </pic:nvPicPr>
+                  <pic:blipFill>
+                    <a:blip r:embed="rId29"/>
+                    <a:stretch>
+                      <a:fillRect/>
+                    </a:stretch>
+                  </pic:blipFill>
+                  <pic:spPr>
+                    <a:xfrm>
+                      <a:off x="0" y="0"/>
+                      <a:ext cx="2202371" cy="373412"/>
+                    </a:xfrm>
+                    <a:prstGeom prst="rect">
+                      <a:avLst/>
+                    </a:prstGeom>
+                  </pic:spPr>
+                </pic:pic>
+              </a:graphicData>
+            </a:graphic>
+          </wp:inline>
+        </w:drawing>
+      </w:r>
+    </w:p>
+    <w:p>
+      <w:pPr>
+        <w:pStyle w:val="ListParagraph"/>
+        <w:ind w:left="1440"/>
+        <w:rPr>
+          <w:lang w:val="en-CA"/>
+        </w:rPr>
+      </w:pPr>
+      <w:r>
+        <w:rPr>
+          <w:lang w:val="en-CA"/>
+        </w:rPr>
+        <w:drawing>
+          <wp:inline distT="0" distB="0" distL="0" distR="0" wp14:anchorId="1D09E5A0" wp14:editId="1FBAFB00">
+            <wp:extent cx="4328535" cy="830652"/>
+            <wp:effectExtent l="0" t="0" r="0" b="7620"/>
+            <wp:docPr id="4909934" name="Picture 1" descr="A white background with black text&#10;&#10;Description automatically generated"/>
+            <wp:cNvGraphicFramePr>
+              <a:graphicFrameLocks xmlns:a="http://schemas.openxmlformats.org/drawingml/2006/main" noChangeAspect="1"/>
+            </wp:cNvGraphicFramePr>
+            <a:graphic xmlns:a="http://schemas.openxmlformats.org/drawingml/2006/main">
+              <a:graphicData uri="http://schemas.openxmlformats.org/drawingml/2006/picture">
+                <pic:pic xmlns:pic="http://schemas.openxmlformats.org/drawingml/2006/picture">
+                  <pic:nvPicPr>
+                    <pic:cNvPr id="4909934" name="Picture 1" descr="A white background with black text&#10;&#10;Description automatically generated"/>
+                    <pic:cNvPicPr/>
+                  </pic:nvPicPr>
+                  <pic:blipFill>
+                    <a:blip r:embed="rId30"/>
+                    <a:stretch>
+                      <a:fillRect/>
+                    </a:stretch>
+                  </pic:blipFill>
+                  <pic:spPr>
+                    <a:xfrm>
+                      <a:off x="0" y="0"/>
+                      <a:ext cx="4328535" cy="830652"/>
+                    </a:xfrm>
+                    <a:prstGeom prst="rect">
+                      <a:avLst/>
+                    </a:prstGeom>
+                  </pic:spPr>
+                </pic:pic>
+              </a:graphicData>
+            </a:graphic>
+          </wp:inline>
+        </w:drawing>
+      </w:r>
+    </w:p>
+    <w:p>
+      <w:pPr>
+        <w:pStyle w:val="ListParagraph"/>
+        <w:numPr>
+          <w:ilvl w:val="0"/>
+          <w:numId w:val="3"/>
+        </w:numPr>
+        <w:rPr>
+          <w:lang w:val="en-CA"/>
+        </w:rPr>
+      </w:pPr>
+      <w:r>
+        <w:rPr>
+          <w:lang w:val="en-CA"/>
+        </w:rPr>
+        <w:t>Các phép toán:</w:t>
+      </w:r>
+    </w:p>
+    <w:p>
+      <w:pPr>
+        <w:pStyle w:val="ListParagraph"/>
+        <w:ind w:left="1440"/>
+        <w:rPr>
+          <w:lang w:val="en-CA"/>
+        </w:rPr>
+      </w:pPr>
+      <w:r>
+        <w:rPr>
+          <w:lang w:val="en-CA"/>
+        </w:rPr>
+        <w:drawing>
+          <wp:inline distT="0" distB="0" distL="0" distR="0" wp14:anchorId="155CA155" wp14:editId="1DA5E81D">
+            <wp:extent cx="2057578" cy="441998"/>
+            <wp:effectExtent l="0" t="0" r="0" b="0"/>
+            <wp:docPr id="15875091" name="Picture 1"/>
+            <wp:cNvGraphicFramePr>
+              <a:graphicFrameLocks xmlns:a="http://schemas.openxmlformats.org/drawingml/2006/main" noChangeAspect="1"/>
+            </wp:cNvGraphicFramePr>
+            <a:graphic xmlns:a="http://schemas.openxmlformats.org/drawingml/2006/main">
+              <a:graphicData uri="http://schemas.openxmlformats.org/drawingml/2006/picture">
+                <pic:pic xmlns:pic="http://schemas.openxmlformats.org/drawingml/2006/picture">
+                  <pic:nvPicPr>
+                    <pic:cNvPr id="15875091" name=""/>
+                    <pic:cNvPicPr/>
+                  </pic:nvPicPr>
+                  <pic:blipFill>
+                    <a:blip r:embed="rId31"/>
+                    <a:stretch>
+                      <a:fillRect/>
+                    </a:stretch>
+                  </pic:blipFill>
+                  <pic:spPr>
+                    <a:xfrm>
+                      <a:off x="0" y="0"/>
+                      <a:ext cx="2057578" cy="441998"/>
+                    </a:xfrm>
+                    <a:prstGeom prst="rect">
+                      <a:avLst/>
+                    </a:prstGeom>
+                  </pic:spPr>
+                </pic:pic>
+              </a:graphicData>
+            </a:graphic>
+          </wp:inline>
+        </w:drawing>
+      </w:r>
+    </w:p>
+    <w:p>
+      <w:pPr>
+        <w:pStyle w:val="ListParagraph"/>
+        <w:numPr>
+          <w:ilvl w:val="0"/>
+          <w:numId w:val="1"/>
+        </w:numPr>
+        <w:rPr>
+          <w:lang w:val="en-CA"/>
+        </w:rPr>
+      </w:pPr>
+      <w:r>
+        <w:rPr>
+          <w:lang w:val="en-CA"/>
+        </w:rPr>
+        <w:t>Data type:</w:t>
+      </w:r>
+    </w:p>
+    <w:p>
+      <w:pPr>
+        <w:pStyle w:val="ListParagraph"/>
+        <w:numPr>
+          <w:ilvl w:val="0"/>
+          <w:numId w:val="3"/>
+        </w:numPr>
+        <w:rPr>
+          <w:lang w:val="en-CA"/>
+        </w:rPr>
+      </w:pPr>
+      <w:r>
+        <w:rPr>
+          <w:lang w:val="en-CA"/>
+        </w:rPr>
+        <w:t>Data type of variable depends on the value of itself</w:t>
+      </w:r>
+    </w:p>
+    <w:p>
+      <w:pPr>
+        <w:pStyle w:val="ListParagraph"/>
+        <w:numPr>
+          <w:ilvl w:val="0"/>
+          <w:numId w:val="3"/>
+        </w:numPr>
+        <w:rPr>
+          <w:lang w:val="en-CA"/>
+        </w:rPr>
+      </w:pPr>
+      <w:r>
+        <w:rPr>
+          <w:lang w:val="en-CA"/>
+        </w:rPr>
+        <w:t>Primitive type in Javascript: string, number</w:t>
+      </w:r>
+      <w:r>
+        <w:rPr>
+          <w:lang w:val="en-CA"/>
+        </w:rPr>
+        <w:t xml:space="preserve"> (integer and decimal number)</w:t>
+      </w:r>
+      <w:r>
+        <w:rPr>
+          <w:lang w:val="en-CA"/>
+        </w:rPr>
+        <w:t>, boolean, undefined</w:t>
+      </w:r>
+    </w:p>
+    <w:p>
+      <w:pPr>
+        <w:pStyle w:val="ListParagraph"/>
+        <w:numPr>
+          <w:ilvl w:val="0"/>
+          <w:numId w:val="3"/>
+        </w:numPr>
+        <w:rPr>
+          <w:lang w:val="en-CA"/>
+        </w:rPr>
+      </w:pPr>
+      <w:r>
+        <w:rPr>
+          <w:lang w:val="en-CA"/>
+        </w:rPr>
+        <w:t>Other data types: object, function, array, null</w:t>
+      </w:r>
+    </w:p>
+    <w:p>
+      <w:pPr>
+        <w:pStyle w:val="ListParagraph"/>
+        <w:numPr>
+          <w:ilvl w:val="1"/>
+          <w:numId w:val="3"/>
+        </w:numPr>
+        <w:rPr>
+          <w:lang w:val="en-CA"/>
+        </w:rPr>
+      </w:pPr>
+      <w:r>
+        <w:rPr>
+          <w:lang w:val="en-CA"/>
+        </w:rPr>
+        <w:t xml:space="preserve">Number: </w:t>
+      </w:r>
+      <w:r>
+        <w:rPr>
+          <w:lang w:val="en-CA"/>
+        </w:rPr>
+        <w:t>integer and decimal number</w:t>
+      </w:r>
+    </w:p>
+    <w:p>
+      <w:pPr>
+        <w:pStyle w:val="ListParagraph"/>
+        <w:ind w:left="2160"/>
+        <w:rPr>
+          <w:lang w:val="en-CA"/>
+        </w:rPr>
+      </w:pPr>
+      <w:r>
+        <w:rPr>
+          <w:lang w:val="en-CA"/>
+        </w:rPr>
+        <w:drawing>
+          <wp:inline distT="0" distB="0" distL="0" distR="0" wp14:anchorId="074875C6" wp14:editId="01DAD83E">
+            <wp:extent cx="2034716" cy="914479"/>
+            <wp:effectExtent l="0" t="0" r="3810" b="0"/>
+            <wp:docPr id="1504371815" name="Picture 1" descr="A number on a black background&#10;&#10;Description automatically generated"/>
+            <wp:cNvGraphicFramePr>
+              <a:graphicFrameLocks xmlns:a="http://schemas.openxmlformats.org/drawingml/2006/main" noChangeAspect="1"/>
+            </wp:cNvGraphicFramePr>
+            <a:graphic xmlns:a="http://schemas.openxmlformats.org/drawingml/2006/main">
+              <a:graphicData uri="http://schemas.openxmlformats.org/drawingml/2006/picture">
+                <pic:pic xmlns:pic="http://schemas.openxmlformats.org/drawingml/2006/picture">
+                  <pic:nvPicPr>
+                    <pic:cNvPr id="1504371815" name="Picture 1" descr="A number on a black background&#10;&#10;Description automatically generated"/>
+                    <pic:cNvPicPr/>
+                  </pic:nvPicPr>
+                  <pic:blipFill>
+                    <a:blip r:embed="rId32"/>
+                    <a:stretch>
+                      <a:fillRect/>
+                    </a:stretch>
+                  </pic:blipFill>
+                  <pic:spPr>
+                    <a:xfrm>
+                      <a:off x="0" y="0"/>
+                      <a:ext cx="2034716" cy="914479"/>
+                    </a:xfrm>
+                    <a:prstGeom prst="rect">
+                      <a:avLst/>
+                    </a:prstGeom>
+                  </pic:spPr>
+                </pic:pic>
+              </a:graphicData>
+            </a:graphic>
+          </wp:inline>
+        </w:drawing>
+      </w:r>
+    </w:p>
+    <w:p>
+      <w:pPr>
+        <w:pStyle w:val="ListParagraph"/>
+        <w:numPr>
+          <w:ilvl w:val="1"/>
+          <w:numId w:val="3"/>
+        </w:numPr>
+        <w:rPr>
+          <w:lang w:val="en-CA"/>
+        </w:rPr>
+      </w:pPr>
+      <w:r>
+        <w:rPr>
+          <w:lang w:val="en-CA"/>
+        </w:rPr>
+        <w:t>String: a string can use both single and double quotation</w:t>
+      </w:r>
+    </w:p>
+    <w:p>
+      <w:pPr>
+        <w:pStyle w:val="ListParagraph"/>
+        <w:ind w:left="2160"/>
+        <w:rPr>
+          <w:lang w:val="en-CA"/>
+        </w:rPr>
+      </w:pPr>
+      <w:r>
+        <w:rPr>
+          <w:lang w:val="en-CA"/>
+        </w:rPr>
+        <w:drawing>
+          <wp:inline distT="0" distB="0" distL="0" distR="0" wp14:anchorId="6C7DE3C3" wp14:editId="34978EED">
+            <wp:extent cx="1928027" cy="952583"/>
+            <wp:effectExtent l="0" t="0" r="0" b="0"/>
+            <wp:docPr id="945395992" name="Picture 1" descr="A black background with yellow text&#10;&#10;Description automatically generated"/>
+            <wp:cNvGraphicFramePr>
+              <a:graphicFrameLocks xmlns:a="http://schemas.openxmlformats.org/drawingml/2006/main" noChangeAspect="1"/>
+            </wp:cNvGraphicFramePr>
+            <a:graphic xmlns:a="http://schemas.openxmlformats.org/drawingml/2006/main">
+              <a:graphicData uri="http://schemas.openxmlformats.org/drawingml/2006/picture">
+                <pic:pic xmlns:pic="http://schemas.openxmlformats.org/drawingml/2006/picture">
+                  <pic:nvPicPr>
+                    <pic:cNvPr id="945395992" name="Picture 1" descr="A black background with yellow text&#10;&#10;Description automatically generated"/>
+                    <pic:cNvPicPr/>
+                  </pic:nvPicPr>
+                  <pic:blipFill>
+                    <a:blip r:embed="rId33"/>
+                    <a:stretch>
+                      <a:fillRect/>
+                    </a:stretch>
+                  </pic:blipFill>
+                  <pic:spPr>
+                    <a:xfrm>
+                      <a:off x="0" y="0"/>
+                      <a:ext cx="1928027" cy="952583"/>
+                    </a:xfrm>
+                    <a:prstGeom prst="rect">
+                      <a:avLst/>
+                    </a:prstGeom>
+                  </pic:spPr>
+                </pic:pic>
+              </a:graphicData>
+            </a:graphic>
+          </wp:inline>
+        </w:drawing>
+      </w:r>
+    </w:p>
+    <w:p>
+      <w:pPr>
+        <w:pStyle w:val="ListParagraph"/>
+        <w:numPr>
+          <w:ilvl w:val="1"/>
+          <w:numId w:val="3"/>
+        </w:numPr>
+        <w:rPr>
+          <w:lang w:val="en-CA"/>
+        </w:rPr>
+      </w:pPr>
+      <w:r>
+        <w:rPr>
+          <w:lang w:val="en-CA"/>
+        </w:rPr>
+        <w:t>Undefined:</w:t>
+      </w:r>
+    </w:p>
+    <w:p>
+      <w:pPr>
+        <w:pStyle w:val="ListParagraph"/>
+        <w:ind w:left="2160"/>
+        <w:rPr>
+          <w:lang w:val="en-CA"/>
+        </w:rPr>
+      </w:pPr>
+      <w:r>
+        <w:rPr>
+          <w:lang w:val="en-CA"/>
+        </w:rPr>
+        <w:drawing>
+          <wp:inline distT="0" distB="0" distL="0" distR="0" wp14:anchorId="1EA35DD2" wp14:editId="7C530013">
+            <wp:extent cx="1158340" cy="510584"/>
+            <wp:effectExtent l="0" t="0" r="3810" b="3810"/>
+            <wp:docPr id="6645798" name="Picture 1" descr="A black background with white text&#10;&#10;Description automatically generated"/>
+            <wp:cNvGraphicFramePr>
+              <a:graphicFrameLocks xmlns:a="http://schemas.openxmlformats.org/drawingml/2006/main" noChangeAspect="1"/>
+            </wp:cNvGraphicFramePr>
+            <a:graphic xmlns:a="http://schemas.openxmlformats.org/drawingml/2006/main">
+              <a:graphicData uri="http://schemas.openxmlformats.org/drawingml/2006/picture">
+                <pic:pic xmlns:pic="http://schemas.openxmlformats.org/drawingml/2006/picture">
+                  <pic:nvPicPr>
+                    <pic:cNvPr id="6645798" name="Picture 1" descr="A black background with white text&#10;&#10;Description automatically generated"/>
+                    <pic:cNvPicPr/>
+                  </pic:nvPicPr>
+                  <pic:blipFill>
+                    <a:blip r:embed="rId34"/>
+                    <a:stretch>
+                      <a:fillRect/>
+                    </a:stretch>
+                  </pic:blipFill>
+                  <pic:spPr>
+                    <a:xfrm>
+                      <a:off x="0" y="0"/>
+                      <a:ext cx="1158340" cy="510584"/>
+                    </a:xfrm>
+                    <a:prstGeom prst="rect">
+                      <a:avLst/>
+                    </a:prstGeom>
+                  </pic:spPr>
+                </pic:pic>
+              </a:graphicData>
+            </a:graphic>
+          </wp:inline>
+        </w:drawing>
+      </w:r>
+      <w:r>
+        <w:rPr>
+          <w:lang w:val="en-CA"/>
+        </w:rPr>
+        <w:t xml:space="preserve"> </w:t>
+      </w:r>
+    </w:p>
+    <w:p>
+      <w:pPr>
+        <w:pStyle w:val="ListParagraph"/>
+        <w:numPr>
+          <w:ilvl w:val="1"/>
+          <w:numId w:val="3"/>
+        </w:numPr>
+        <w:rPr>
+          <w:lang w:val="en-CA"/>
+        </w:rPr>
+      </w:pPr>
+      <w:r>
+        <w:rPr>
+          <w:lang w:val="en-CA"/>
+        </w:rPr>
+        <w:t>Boolean:</w:t>
+      </w:r>
+    </w:p>
+    <w:p>
+      <w:pPr>
+        <w:pStyle w:val="ListParagraph"/>
+        <w:ind w:left="2160"/>
+        <w:rPr>
+          <w:lang w:val="en-CA"/>
+        </w:rPr>
+      </w:pPr>
+      <w:r>
+        <w:rPr>
+          <w:lang w:val="en-CA"/>
+        </w:rPr>
+        <w:drawing>
+          <wp:inline distT="0" distB="0" distL="0" distR="0" wp14:anchorId="5C5E3FFB" wp14:editId="26C9723A">
+            <wp:extent cx="1204064" cy="449619"/>
+            <wp:effectExtent l="0" t="0" r="0" b="7620"/>
+            <wp:docPr id="1073425102" name="Picture 1" descr="A close up of a black background&#10;&#10;Description automatically generated"/>
+            <wp:cNvGraphicFramePr>
+              <a:graphicFrameLocks xmlns:a="http://schemas.openxmlformats.org/drawingml/2006/main" noChangeAspect="1"/>
+            </wp:cNvGraphicFramePr>
+            <a:graphic xmlns:a="http://schemas.openxmlformats.org/drawingml/2006/main">
+              <a:graphicData uri="http://schemas.openxmlformats.org/drawingml/2006/picture">
+                <pic:pic xmlns:pic="http://schemas.openxmlformats.org/drawingml/2006/picture">
+                  <pic:nvPicPr>
+                    <pic:cNvPr id="1073425102" name="Picture 1" descr="A close up of a black background&#10;&#10;Description automatically generated"/>
+                    <pic:cNvPicPr/>
+                  </pic:nvPicPr>
+                  <pic:blipFill>
+                    <a:blip r:embed="rId35"/>
+                    <a:stretch>
+                      <a:fillRect/>
+                    </a:stretch>
+                  </pic:blipFill>
+                  <pic:spPr>
+                    <a:xfrm>
+                      <a:off x="0" y="0"/>
+                      <a:ext cx="1204064" cy="449619"/>
+                    </a:xfrm>
+                    <a:prstGeom prst="rect">
+                      <a:avLst/>
+                    </a:prstGeom>
+                  </pic:spPr>
+                </pic:pic>
+              </a:graphicData>
+            </a:graphic>
+          </wp:inline>
+        </w:drawing>
+      </w:r>
+    </w:p>
+    <w:p>
+      <w:pPr>
+        <w:pStyle w:val="ListParagraph"/>
+        <w:numPr>
+          <w:ilvl w:val="1"/>
+          <w:numId w:val="3"/>
+        </w:numPr>
+        <w:rPr>
+          <w:lang w:val="en-CA"/>
+        </w:rPr>
+      </w:pPr>
+      <w:r>
+        <w:rPr>
+          <w:lang w:val="en-CA"/>
+        </w:rPr>
+        <w:t>Object:</w:t>
+      </w:r>
+    </w:p>
+    <w:p>
+      <w:pPr>
+        <w:pStyle w:val="ListParagraph"/>
+        <w:ind w:left="2160"/>
+        <w:rPr>
+          <w:lang w:val="en-CA"/>
+        </w:rPr>
+      </w:pPr>
+      <w:r>
+        <w:rPr>
+          <w:lang w:val="en-CA"/>
+        </w:rPr>
+        <w:lastRenderedPageBreak/>
+        <w:drawing>
+          <wp:inline distT="0" distB="0" distL="0" distR="0" wp14:anchorId="1C9A6ECD" wp14:editId="6B996325">
+            <wp:extent cx="1882303" cy="1158340"/>
+            <wp:effectExtent l="0" t="0" r="3810" b="3810"/>
+            <wp:docPr id="1309416669" name="Picture 1" descr="A computer screen shot of a code&#10;&#10;Description automatically generated"/>
+            <wp:cNvGraphicFramePr>
+              <a:graphicFrameLocks xmlns:a="http://schemas.openxmlformats.org/drawingml/2006/main" noChangeAspect="1"/>
+            </wp:cNvGraphicFramePr>
+            <a:graphic xmlns:a="http://schemas.openxmlformats.org/drawingml/2006/main">
+              <a:graphicData uri="http://schemas.openxmlformats.org/drawingml/2006/picture">
+                <pic:pic xmlns:pic="http://schemas.openxmlformats.org/drawingml/2006/picture">
+                  <pic:nvPicPr>
+                    <pic:cNvPr id="1309416669" name="Picture 1" descr="A computer screen shot of a code&#10;&#10;Description automatically generated"/>
+                    <pic:cNvPicPr/>
+                  </pic:nvPicPr>
+                  <pic:blipFill>
+                    <a:blip r:embed="rId36"/>
+                    <a:stretch>
+                      <a:fillRect/>
+                    </a:stretch>
+                  </pic:blipFill>
+                  <pic:spPr>
+                    <a:xfrm>
+                      <a:off x="0" y="0"/>
+                      <a:ext cx="1882303" cy="1158340"/>
+                    </a:xfrm>
+                    <a:prstGeom prst="rect">
+                      <a:avLst/>
+                    </a:prstGeom>
+                  </pic:spPr>
+                </pic:pic>
+              </a:graphicData>
+            </a:graphic>
+          </wp:inline>
+        </w:drawing>
+      </w:r>
+    </w:p>
+    <w:p>
+      <w:pPr>
+        <w:pStyle w:val="ListParagraph"/>
+        <w:ind w:left="2160"/>
+        <w:rPr>
+          <w:lang w:val="en-CA"/>
+        </w:rPr>
+      </w:pPr>
+      <w:r>
+        <w:rPr>
+          <w:lang w:val="en-CA"/>
+        </w:rPr>
+        <w:drawing>
+          <wp:inline distT="0" distB="0" distL="0" distR="0" wp14:anchorId="230DEB2C" wp14:editId="6803BD0A">
+            <wp:extent cx="1966130" cy="327688"/>
+            <wp:effectExtent l="0" t="0" r="0" b="0"/>
+            <wp:docPr id="1309920943" name="Picture 1"/>
+            <wp:cNvGraphicFramePr>
+              <a:graphicFrameLocks xmlns:a="http://schemas.openxmlformats.org/drawingml/2006/main" noChangeAspect="1"/>
+            </wp:cNvGraphicFramePr>
+            <a:graphic xmlns:a="http://schemas.openxmlformats.org/drawingml/2006/main">
+              <a:graphicData uri="http://schemas.openxmlformats.org/drawingml/2006/picture">
+                <pic:pic xmlns:pic="http://schemas.openxmlformats.org/drawingml/2006/picture">
+                  <pic:nvPicPr>
+                    <pic:cNvPr id="1309920943" name=""/>
+                    <pic:cNvPicPr/>
+                  </pic:nvPicPr>
+                  <pic:blipFill>
+                    <a:blip r:embed="rId37"/>
+                    <a:stretch>
+                      <a:fillRect/>
+                    </a:stretch>
+                  </pic:blipFill>
+                  <pic:spPr>
+                    <a:xfrm>
+                      <a:off x="0" y="0"/>
+                      <a:ext cx="1966130" cy="327688"/>
+                    </a:xfrm>
+                    <a:prstGeom prst="rect">
+                      <a:avLst/>
+                    </a:prstGeom>
+                  </pic:spPr>
+                </pic:pic>
+              </a:graphicData>
+            </a:graphic>
+          </wp:inline>
+        </w:drawing>
+      </w:r>
+    </w:p>
+    <w:p>
+      <w:pPr>
+        <w:pStyle w:val="ListParagraph"/>
+        <w:ind w:left="2160"/>
+        <w:rPr>
+          <w:lang w:val="en-CA"/>
+        </w:rPr>
+      </w:pPr>
+      <w:r>
+        <w:rPr>
+          <w:lang w:val="en-CA"/>
+        </w:rPr>
+        <w:drawing>
+          <wp:inline distT="0" distB="0" distL="0" distR="0" wp14:anchorId="775552AA" wp14:editId="1F51478F">
+            <wp:extent cx="3909399" cy="403895"/>
+            <wp:effectExtent l="0" t="0" r="0" b="0"/>
+            <wp:docPr id="526828446" name="Picture 1"/>
+            <wp:cNvGraphicFramePr>
+              <a:graphicFrameLocks xmlns:a="http://schemas.openxmlformats.org/drawingml/2006/main" noChangeAspect="1"/>
+            </wp:cNvGraphicFramePr>
+            <a:graphic xmlns:a="http://schemas.openxmlformats.org/drawingml/2006/main">
+              <a:graphicData uri="http://schemas.openxmlformats.org/drawingml/2006/picture">
+                <pic:pic xmlns:pic="http://schemas.openxmlformats.org/drawingml/2006/picture">
+                  <pic:nvPicPr>
+                    <pic:cNvPr id="526828446" name=""/>
+                    <pic:cNvPicPr/>
+                  </pic:nvPicPr>
+                  <pic:blipFill>
+                    <a:blip r:embed="rId38"/>
+                    <a:stretch>
+                      <a:fillRect/>
+                    </a:stretch>
+                  </pic:blipFill>
+                  <pic:spPr>
+                    <a:xfrm>
+                      <a:off x="0" y="0"/>
+                      <a:ext cx="3909399" cy="403895"/>
+                    </a:xfrm>
+                    <a:prstGeom prst="rect">
+                      <a:avLst/>
+                    </a:prstGeom>
+                  </pic:spPr>
+                </pic:pic>
+              </a:graphicData>
+            </a:graphic>
+          </wp:inline>
+        </w:drawing>
+      </w:r>
+    </w:p>
+    <w:p>
+      <w:pPr>
+        <w:pStyle w:val="ListParagraph"/>
+        <w:numPr>
+          <w:ilvl w:val="1"/>
+          <w:numId w:val="3"/>
+        </w:numPr>
+        <w:rPr>
+          <w:lang w:val="en-CA"/>
+        </w:rPr>
+      </w:pPr>
+      <w:r>
+        <w:rPr>
+          <w:lang w:val="en-CA"/>
+        </w:rPr>
+        <w:t>Function:</w:t>
+      </w:r>
+    </w:p>
+    <w:p>
+      <w:pPr>
+        <w:pStyle w:val="ListParagraph"/>
+        <w:ind w:left="2160"/>
+        <w:rPr>
+          <w:lang w:val="en-CA"/>
+        </w:rPr>
+      </w:pPr>
+      <w:r>
+        <w:rPr>
+          <w:lang w:val="en-CA"/>
+        </w:rPr>
+        <w:drawing>
+          <wp:inline distT="0" distB="0" distL="0" distR="0" wp14:anchorId="657CB4D7" wp14:editId="7C3288C0">
+            <wp:extent cx="2667231" cy="838273"/>
+            <wp:effectExtent l="0" t="0" r="0" b="0"/>
+            <wp:docPr id="1939926048" name="Picture 1" descr="A computer screen with text&#10;&#10;Description automatically generated"/>
+            <wp:cNvGraphicFramePr>
+              <a:graphicFrameLocks xmlns:a="http://schemas.openxmlformats.org/drawingml/2006/main" noChangeAspect="1"/>
+            </wp:cNvGraphicFramePr>
+            <a:graphic xmlns:a="http://schemas.openxmlformats.org/drawingml/2006/main">
+              <a:graphicData uri="http://schemas.openxmlformats.org/drawingml/2006/picture">
+                <pic:pic xmlns:pic="http://schemas.openxmlformats.org/drawingml/2006/picture">
+                  <pic:nvPicPr>
+                    <pic:cNvPr id="1939926048" name="Picture 1" descr="A computer screen with text&#10;&#10;Description automatically generated"/>
+                    <pic:cNvPicPr/>
+                  </pic:nvPicPr>
+                  <pic:blipFill>
+                    <a:blip r:embed="rId39"/>
+                    <a:stretch>
+                      <a:fillRect/>
+                    </a:stretch>
+                  </pic:blipFill>
+                  <pic:spPr>
+                    <a:xfrm>
+                      <a:off x="0" y="0"/>
+                      <a:ext cx="2667231" cy="838273"/>
+                    </a:xfrm>
+                    <a:prstGeom prst="rect">
+                      <a:avLst/>
+                    </a:prstGeom>
+                  </pic:spPr>
+                </pic:pic>
+              </a:graphicData>
+            </a:graphic>
+          </wp:inline>
+        </w:drawing>
+      </w:r>
+    </w:p>
+    <w:p>
+      <w:pPr>
+        <w:pStyle w:val="ListParagraph"/>
+        <w:numPr>
+          <w:ilvl w:val="0"/>
+          <w:numId w:val="3"/>
+        </w:numPr>
+        <w:rPr>
+          <w:lang w:val="en-CA"/>
+        </w:rPr>
+      </w:pPr>
+      <w:r>
+        <w:rPr>
+          <w:lang w:val="en-CA"/>
+        </w:rPr>
+        <w:t>To check the type of variable:</w:t>
+      </w:r>
+    </w:p>
+    <w:p>
+      <w:pPr>
+        <w:pStyle w:val="ListParagraph"/>
+        <w:ind w:left="1440"/>
+        <w:rPr>
+          <w:lang w:val="en-CA"/>
+        </w:rPr>
+      </w:pPr>
+      <w:r>
+        <w:rPr>
+          <w:lang w:val="en-CA"/>
+        </w:rPr>
+        <w:drawing>
+          <wp:inline distT="0" distB="0" distL="0" distR="0" wp14:anchorId="236EF958" wp14:editId="73605C30">
+            <wp:extent cx="5715495" cy="571550"/>
+            <wp:effectExtent l="0" t="0" r="0" b="0"/>
+            <wp:docPr id="194478362" name="Picture 1"/>
+            <wp:cNvGraphicFramePr>
+              <a:graphicFrameLocks xmlns:a="http://schemas.openxmlformats.org/drawingml/2006/main" noChangeAspect="1"/>
+            </wp:cNvGraphicFramePr>
+            <a:graphic xmlns:a="http://schemas.openxmlformats.org/drawingml/2006/main">
+              <a:graphicData uri="http://schemas.openxmlformats.org/drawingml/2006/picture">
+                <pic:pic xmlns:pic="http://schemas.openxmlformats.org/drawingml/2006/picture">
+                  <pic:nvPicPr>
+                    <pic:cNvPr id="194478362" name=""/>
+                    <pic:cNvPicPr/>
+                  </pic:nvPicPr>
+                  <pic:blipFill>
+                    <a:blip r:embed="rId40"/>
+                    <a:stretch>
+                      <a:fillRect/>
+                    </a:stretch>
+                  </pic:blipFill>
+                  <pic:spPr>
+                    <a:xfrm>
+                      <a:off x="0" y="0"/>
+                      <a:ext cx="5715495" cy="571550"/>
+                    </a:xfrm>
+                    <a:prstGeom prst="rect">
+                      <a:avLst/>
+                    </a:prstGeom>
+                  </pic:spPr>
+                </pic:pic>
+              </a:graphicData>
+            </a:graphic>
+          </wp:inline>
+        </w:drawing>
+      </w:r>
+    </w:p>
+    <w:p>
+      <w:pPr>
+        <w:pStyle w:val="ListParagraph"/>
+        <w:ind w:left="1440"/>
+        <w:rPr>
+          <w:lang w:val="en-CA"/>
+        </w:rPr>
+      </w:pPr>
+      <w:r>
+        <w:rPr>
+          <w:lang w:val="en-CA"/>
+        </w:rPr>
+        <w:drawing>
+          <wp:inline distT="0" distB="0" distL="0" distR="0" wp14:anchorId="5BFB53B0" wp14:editId="53C67FCC">
+            <wp:extent cx="1417443" cy="297206"/>
+            <wp:effectExtent l="0" t="0" r="0" b="7620"/>
+            <wp:docPr id="81793949" name="Picture 1"/>
+            <wp:cNvGraphicFramePr>
+              <a:graphicFrameLocks xmlns:a="http://schemas.openxmlformats.org/drawingml/2006/main" noChangeAspect="1"/>
+            </wp:cNvGraphicFramePr>
+            <a:graphic xmlns:a="http://schemas.openxmlformats.org/drawingml/2006/main">
+              <a:graphicData uri="http://schemas.openxmlformats.org/drawingml/2006/picture">
+                <pic:pic xmlns:pic="http://schemas.openxmlformats.org/drawingml/2006/picture">
+                  <pic:nvPicPr>
+                    <pic:cNvPr id="81793949" name=""/>
+                    <pic:cNvPicPr/>
+                  </pic:nvPicPr>
+                  <pic:blipFill>
+                    <a:blip r:embed="rId41"/>
+                    <a:stretch>
+                      <a:fillRect/>
+                    </a:stretch>
+                  </pic:blipFill>
+                  <pic:spPr>
+                    <a:xfrm>
+                      <a:off x="0" y="0"/>
+                      <a:ext cx="1417443" cy="297206"/>
+                    </a:xfrm>
+                    <a:prstGeom prst="rect">
+                      <a:avLst/>
+                    </a:prstGeom>
+                  </pic:spPr>
+                </pic:pic>
+              </a:graphicData>
+            </a:graphic>
+          </wp:inline>
+        </w:drawing>
+      </w:r>
+    </w:p>
+    <w:p>
+      <w:pPr>
+        <w:pStyle w:val="ListParagraph"/>
+        <w:ind w:left="1440"/>
+        <w:rPr>
+          <w:lang w:val="en-CA"/>
+        </w:rPr>
+      </w:pPr>
+      <w:r>
+        <w:rPr>
+          <w:lang w:val="en-CA"/>
+        </w:rPr>
+        <w:drawing>
+          <wp:inline distT="0" distB="0" distL="0" distR="0" wp14:anchorId="680E68DB" wp14:editId="0BD987C8">
+            <wp:extent cx="5928874" cy="411516"/>
+            <wp:effectExtent l="0" t="0" r="0" b="7620"/>
+            <wp:docPr id="678253586" name="Picture 1"/>
+            <wp:cNvGraphicFramePr>
+              <a:graphicFrameLocks xmlns:a="http://schemas.openxmlformats.org/drawingml/2006/main" noChangeAspect="1"/>
+            </wp:cNvGraphicFramePr>
+            <a:graphic xmlns:a="http://schemas.openxmlformats.org/drawingml/2006/main">
+              <a:graphicData uri="http://schemas.openxmlformats.org/drawingml/2006/picture">
+                <pic:pic xmlns:pic="http://schemas.openxmlformats.org/drawingml/2006/picture">
+                  <pic:nvPicPr>
+                    <pic:cNvPr id="678253586" name=""/>
+                    <pic:cNvPicPr/>
+                  </pic:nvPicPr>
+                  <pic:blipFill>
+                    <a:blip r:embed="rId42"/>
+                    <a:stretch>
+                      <a:fillRect/>
+                    </a:stretch>
+                  </pic:blipFill>
+                  <pic:spPr>
+                    <a:xfrm>
+                      <a:off x="0" y="0"/>
+                      <a:ext cx="5928874" cy="411516"/>
+                    </a:xfrm>
+                    <a:prstGeom prst="rect">
+                      <a:avLst/>
+                    </a:prstGeom>
+                  </pic:spPr>
+                </pic:pic>
+              </a:graphicData>
+            </a:graphic>
+          </wp:inline>
+        </w:drawing>
+      </w:r>
+    </w:p>
+    <w:p>
+      <w:pPr>
+        <w:pStyle w:val="ListParagraph"/>
+        <w:ind w:left="1440"/>
+        <w:rPr>
+          <w:lang w:val="en-CA"/>
+        </w:rPr>
+      </w:pPr>
+      <w:r>
+        <w:rPr>
+          <w:lang w:val="en-CA"/>
+        </w:rPr>
+        <w:drawing>
+          <wp:inline distT="0" distB="0" distL="0" distR="0" wp14:anchorId="367C0358" wp14:editId="4E991964">
+            <wp:extent cx="1493649" cy="350550"/>
+            <wp:effectExtent l="0" t="0" r="0" b="0"/>
+            <wp:docPr id="710179395" name="Picture 1"/>
+            <wp:cNvGraphicFramePr>
+              <a:graphicFrameLocks xmlns:a="http://schemas.openxmlformats.org/drawingml/2006/main" noChangeAspect="1"/>
+            </wp:cNvGraphicFramePr>
+            <a:graphic xmlns:a="http://schemas.openxmlformats.org/drawingml/2006/main">
+              <a:graphicData uri="http://schemas.openxmlformats.org/drawingml/2006/picture">
+                <pic:pic xmlns:pic="http://schemas.openxmlformats.org/drawingml/2006/picture">
+                  <pic:nvPicPr>
+                    <pic:cNvPr id="710179395" name=""/>
+                    <pic:cNvPicPr/>
+                  </pic:nvPicPr>
+                  <pic:blipFill>
+                    <a:blip r:embed="rId43"/>
+                    <a:stretch>
+                      <a:fillRect/>
+                    </a:stretch>
+                  </pic:blipFill>
+                  <pic:spPr>
+                    <a:xfrm>
+                      <a:off x="0" y="0"/>
+                      <a:ext cx="1493649" cy="350550"/>
+                    </a:xfrm>
+                    <a:prstGeom prst="rect">
+                      <a:avLst/>
+                    </a:prstGeom>
+                  </pic:spPr>
+                </pic:pic>
+              </a:graphicData>
+            </a:graphic>
+          </wp:inline>
+        </w:drawing>
+      </w:r>
+    </w:p>
+    <w:p>
+      <w:pPr>
+        <w:pStyle w:val="ListParagraph"/>
+        <w:ind w:left="1440"/>
+        <w:rPr>
+          <w:lang w:val="en-CA"/>
+        </w:rPr>
+      </w:pPr>
+      <w:r>
+        <w:rPr>
+          <w:lang w:val="en-CA"/>
+        </w:rPr>
+        <w:drawing>
+          <wp:inline distT="0" distB="0" distL="0" distR="0" wp14:anchorId="3DCC7ACD" wp14:editId="16442EC0">
+            <wp:extent cx="5943600" cy="272415"/>
+            <wp:effectExtent l="0" t="0" r="0" b="0"/>
+            <wp:docPr id="378923026" name="Picture 1"/>
+            <wp:cNvGraphicFramePr>
+              <a:graphicFrameLocks xmlns:a="http://schemas.openxmlformats.org/drawingml/2006/main" noChangeAspect="1"/>
+            </wp:cNvGraphicFramePr>
+            <a:graphic xmlns:a="http://schemas.openxmlformats.org/drawingml/2006/main">
+              <a:graphicData uri="http://schemas.openxmlformats.org/drawingml/2006/picture">
+                <pic:pic xmlns:pic="http://schemas.openxmlformats.org/drawingml/2006/picture">
+                  <pic:nvPicPr>
+                    <pic:cNvPr id="378923026" name=""/>
+                    <pic:cNvPicPr/>
+                  </pic:nvPicPr>
+                  <pic:blipFill>
+                    <a:blip r:embed="rId44"/>
+                    <a:stretch>
+                      <a:fillRect/>
+                    </a:stretch>
+                  </pic:blipFill>
+                  <pic:spPr>
+                    <a:xfrm>
+                      <a:off x="0" y="0"/>
+                      <a:ext cx="5943600" cy="272415"/>
+                    </a:xfrm>
+                    <a:prstGeom prst="rect">
+                      <a:avLst/>
+                    </a:prstGeom>
+                  </pic:spPr>
+                </pic:pic>
+              </a:graphicData>
+            </a:graphic>
+          </wp:inline>
+        </w:drawing>
+      </w:r>
+    </w:p>
+    <w:p>
+      <w:pPr>
+        <w:pStyle w:val="ListParagraph"/>
+        <w:ind w:left="1440"/>
+        <w:rPr>
+          <w:lang w:val="en-CA"/>
+        </w:rPr>
+      </w:pPr>
+      <w:r>
+        <w:rPr>
+          <w:lang w:val="en-CA"/>
+        </w:rPr>
+        <w:drawing>
+          <wp:inline distT="0" distB="0" distL="0" distR="0" wp14:anchorId="368A98F2" wp14:editId="7E1A52E7">
+            <wp:extent cx="1463167" cy="327688"/>
+            <wp:effectExtent l="0" t="0" r="3810" b="0"/>
+            <wp:docPr id="158807720" name="Picture 1"/>
+            <wp:cNvGraphicFramePr>
+              <a:graphicFrameLocks xmlns:a="http://schemas.openxmlformats.org/drawingml/2006/main" noChangeAspect="1"/>
+            </wp:cNvGraphicFramePr>
+            <a:graphic xmlns:a="http://schemas.openxmlformats.org/drawingml/2006/main">
+              <a:graphicData uri="http://schemas.openxmlformats.org/drawingml/2006/picture">
+                <pic:pic xmlns:pic="http://schemas.openxmlformats.org/drawingml/2006/picture">
+                  <pic:nvPicPr>
+                    <pic:cNvPr id="158807720" name=""/>
+                    <pic:cNvPicPr/>
+                  </pic:nvPicPr>
+                  <pic:blipFill>
+                    <a:blip r:embed="rId45"/>
+                    <a:stretch>
+                      <a:fillRect/>
+                    </a:stretch>
+                  </pic:blipFill>
+                  <pic:spPr>
+                    <a:xfrm>
+                      <a:off x="0" y="0"/>
+                      <a:ext cx="1463167" cy="327688"/>
+                    </a:xfrm>
+                    <a:prstGeom prst="rect">
+                      <a:avLst/>
+                    </a:prstGeom>
+                  </pic:spPr>
+                </pic:pic>
+              </a:graphicData>
+            </a:graphic>
+          </wp:inline>
+        </w:drawing>
+      </w:r>
+    </w:p>
+    <w:p>
+      <w:pPr>
+        <w:pStyle w:val="ListParagraph"/>
+        <w:ind w:left="1440"/>
+        <w:rPr>
+          <w:lang w:val="en-CA"/>
+        </w:rPr>
+      </w:pPr>
+      <w:r>
+        <w:rPr>
+          <w:lang w:val="en-CA"/>
+        </w:rPr>
+        <w:drawing>
+          <wp:inline distT="0" distB="0" distL="0" distR="0" wp14:anchorId="04D02D14" wp14:editId="030E9E16">
+            <wp:extent cx="5943600" cy="200660"/>
+            <wp:effectExtent l="0" t="0" r="0" b="8890"/>
+            <wp:docPr id="1174466318" name="Picture 1"/>
+            <wp:cNvGraphicFramePr>
+              <a:graphicFrameLocks xmlns:a="http://schemas.openxmlformats.org/drawingml/2006/main" noChangeAspect="1"/>
+            </wp:cNvGraphicFramePr>
+            <a:graphic xmlns:a="http://schemas.openxmlformats.org/drawingml/2006/main">
+              <a:graphicData uri="http://schemas.openxmlformats.org/drawingml/2006/picture">
+                <pic:pic xmlns:pic="http://schemas.openxmlformats.org/drawingml/2006/picture">
+                  <pic:nvPicPr>
+                    <pic:cNvPr id="1174466318" name=""/>
+                    <pic:cNvPicPr/>
+                  </pic:nvPicPr>
+                  <pic:blipFill>
+                    <a:blip r:embed="rId46"/>
+                    <a:stretch>
+                      <a:fillRect/>
+                    </a:stretch>
+                  </pic:blipFill>
+                  <pic:spPr>
+                    <a:xfrm>
+                      <a:off x="0" y="0"/>
+                      <a:ext cx="5943600" cy="200660"/>
+                    </a:xfrm>
+                    <a:prstGeom prst="rect">
+                      <a:avLst/>
+                    </a:prstGeom>
+                  </pic:spPr>
+                </pic:pic>
+              </a:graphicData>
+            </a:graphic>
+          </wp:inline>
+        </w:drawing>
+      </w:r>
+    </w:p>
+    <w:p>
+      <w:pPr>
+        <w:pStyle w:val="ListParagraph"/>
+        <w:tabs>
+          <w:tab w:val="left" w:pos="2892"/>
+        </w:tabs>
+        <w:ind w:left="1440"/>
+        <w:rPr>
+          <w:lang w:val="en-CA"/>
+        </w:rPr>
+      </w:pPr>
+      <w:r>
+        <w:rPr>
+          <w:lang w:val="en-CA"/>
+        </w:rPr>
+        <w:drawing>
+          <wp:inline distT="0" distB="0" distL="0" distR="0" wp14:anchorId="4FB63FFF" wp14:editId="1DC1ED4C">
+            <wp:extent cx="1402202" cy="297206"/>
+            <wp:effectExtent l="0" t="0" r="7620" b="7620"/>
+            <wp:docPr id="1230789592" name="Picture 1"/>
+            <wp:cNvGraphicFramePr>
+              <a:graphicFrameLocks xmlns:a="http://schemas.openxmlformats.org/drawingml/2006/main" noChangeAspect="1"/>
+            </wp:cNvGraphicFramePr>
+            <a:graphic xmlns:a="http://schemas.openxmlformats.org/drawingml/2006/main">
+              <a:graphicData uri="http://schemas.openxmlformats.org/drawingml/2006/picture">
+                <pic:pic xmlns:pic="http://schemas.openxmlformats.org/drawingml/2006/picture">
+                  <pic:nvPicPr>
+                    <pic:cNvPr id="1230789592" name=""/>
+                    <pic:cNvPicPr/>
+                  </pic:nvPicPr>
+                  <pic:blipFill>
+                    <a:blip r:embed="rId47"/>
+                    <a:stretch>
+                      <a:fillRect/>
+                    </a:stretch>
+                  </pic:blipFill>
+                  <pic:spPr>
+                    <a:xfrm>
+                      <a:off x="0" y="0"/>
+                      <a:ext cx="1402202" cy="297206"/>
+                    </a:xfrm>
+                    <a:prstGeom prst="rect">
+                      <a:avLst/>
+                    </a:prstGeom>
+                  </pic:spPr>
+                </pic:pic>
+              </a:graphicData>
+            </a:graphic>
+          </wp:inline>
+        </w:drawing>
+      </w:r>
+    </w:p>
+    <w:p>
+      <w:pPr>
+        <w:pStyle w:val="ListParagraph"/>
+        <w:tabs>
+          <w:tab w:val="left" w:pos="2892"/>
+        </w:tabs>
+        <w:ind w:left="1440"/>
+        <w:rPr>
+          <w:lang w:val="en-CA"/>
+        </w:rPr>
+      </w:pPr>
+      <w:r>
+        <w:rPr>
+          <w:lang w:val="en-CA"/>
+        </w:rPr>
+        <w:drawing>
+          <wp:inline distT="0" distB="0" distL="0" distR="0" wp14:anchorId="78C76D84" wp14:editId="6605BE4B">
+            <wp:extent cx="5943600" cy="791845"/>
+            <wp:effectExtent l="0" t="0" r="0" b="8255"/>
+            <wp:docPr id="431901900" name="Picture 1" descr="A black screen with text&#10;&#10;Description automatically generated"/>
+            <wp:cNvGraphicFramePr>
+              <a:graphicFrameLocks xmlns:a="http://schemas.openxmlformats.org/drawingml/2006/main" noChangeAspect="1"/>
+            </wp:cNvGraphicFramePr>
+            <a:graphic xmlns:a="http://schemas.openxmlformats.org/drawingml/2006/main">
+              <a:graphicData uri="http://schemas.openxmlformats.org/drawingml/2006/picture">
+                <pic:pic xmlns:pic="http://schemas.openxmlformats.org/drawingml/2006/picture">
+                  <pic:nvPicPr>
+                    <pic:cNvPr id="431901900" name="Picture 1" descr="A black screen with text&#10;&#10;Description automatically generated"/>
+                    <pic:cNvPicPr/>
+                  </pic:nvPicPr>
+                  <pic:blipFill>
+                    <a:blip r:embed="rId48"/>
+                    <a:stretch>
+                      <a:fillRect/>
+                    </a:stretch>
+                  </pic:blipFill>
+                  <pic:spPr>
+                    <a:xfrm>
+                      <a:off x="0" y="0"/>
+                      <a:ext cx="5943600" cy="791845"/>
+                    </a:xfrm>
+                    <a:prstGeom prst="rect">
+                      <a:avLst/>
+                    </a:prstGeom>
+                  </pic:spPr>
+                </pic:pic>
+              </a:graphicData>
+            </a:graphic>
+          </wp:inline>
+        </w:drawing>
+      </w:r>
+    </w:p>
+    <w:p>
+      <w:pPr>
+        <w:pStyle w:val="ListParagraph"/>
+        <w:tabs>
+          <w:tab w:val="left" w:pos="2892"/>
+        </w:tabs>
+        <w:ind w:left="1440"/>
+        <w:rPr>
+          <w:lang w:val="en-CA"/>
+        </w:rPr>
+      </w:pPr>
+      <w:r>
+        <w:rPr>
+          <w:lang w:val="en-CA"/>
+        </w:rPr>
+        <w:drawing>
+          <wp:inline distT="0" distB="0" distL="0" distR="0" wp14:anchorId="45AE8D0E" wp14:editId="546634EA">
+            <wp:extent cx="1623201" cy="327688"/>
+            <wp:effectExtent l="0" t="0" r="0" b="0"/>
+            <wp:docPr id="909357873" name="Picture 1"/>
+            <wp:cNvGraphicFramePr>
+              <a:graphicFrameLocks xmlns:a="http://schemas.openxmlformats.org/drawingml/2006/main" noChangeAspect="1"/>
+            </wp:cNvGraphicFramePr>
+            <a:graphic xmlns:a="http://schemas.openxmlformats.org/drawingml/2006/main">
+              <a:graphicData uri="http://schemas.openxmlformats.org/drawingml/2006/picture">
+                <pic:pic xmlns:pic="http://schemas.openxmlformats.org/drawingml/2006/picture">
+                  <pic:nvPicPr>
+                    <pic:cNvPr id="909357873" name=""/>
+                    <pic:cNvPicPr/>
+                  </pic:nvPicPr>
+                  <pic:blipFill>
+                    <a:blip r:embed="rId49"/>
+                    <a:stretch>
+                      <a:fillRect/>
+                    </a:stretch>
+                  </pic:blipFill>
+                  <pic:spPr>
+                    <a:xfrm>
+                      <a:off x="0" y="0"/>
+                      <a:ext cx="1623201" cy="327688"/>
+                    </a:xfrm>
+                    <a:prstGeom prst="rect">
+                      <a:avLst/>
+                    </a:prstGeom>
+                  </pic:spPr>
+                </pic:pic>
+              </a:graphicData>
+            </a:graphic>
+          </wp:inline>
+        </w:drawing>
+      </w:r>
+    </w:p>
+    <w:p>
+      <w:pPr>
+        <w:pStyle w:val="ListParagraph"/>
+        <w:numPr>
+          <w:ilvl w:val="0"/>
+          <w:numId w:val="3"/>
+        </w:numPr>
+        <w:rPr>
+          <w:lang w:val="en-CA"/>
+        </w:rPr>
+      </w:pPr>
+    </w:p>
+    <w:p>
+      <w:pPr>
+        <w:pStyle w:val="ListParagraph"/>
+        <w:numPr>
+          <w:ilvl w:val="0"/>
+          <w:numId w:val="1"/>
+        </w:numPr>
+        <w:rPr>
+          <w:lang w:val="en-CA"/>
+        </w:rPr>
+      </w:pPr>
+      <w:r>
+        <w:rPr>
+          <w:lang w:val="en-CA"/>
+        </w:rPr>
+        <w:t>Function:</w:t>
+      </w:r>
+    </w:p>
+    <w:p>
+      <w:pPr>
+        <w:pStyle w:val="ListParagraph"/>
+        <w:ind w:left="1440"/>
+        <w:rPr>
+          <w:lang w:val="en-CA"/>
+        </w:rPr>
+      </w:pPr>
+      <w:r>
+        <w:rPr>
+          <w:lang w:val="en-CA"/>
+        </w:rPr>
+        <w:lastRenderedPageBreak/>
+        <w:drawing>
+          <wp:inline distT="0" distB="0" distL="0" distR="0" wp14:anchorId="19A0196F" wp14:editId="2DFC688E">
+            <wp:extent cx="3429297" cy="1005927"/>
+            <wp:effectExtent l="0" t="0" r="0" b="3810"/>
+            <wp:docPr id="427983210" name="Picture 1" descr="A black screen with white text&#10;&#10;Description automatically generated"/>
+            <wp:cNvGraphicFramePr>
+              <a:graphicFrameLocks xmlns:a="http://schemas.openxmlformats.org/drawingml/2006/main" noChangeAspect="1"/>
+            </wp:cNvGraphicFramePr>
+            <a:graphic xmlns:a="http://schemas.openxmlformats.org/drawingml/2006/main">
+              <a:graphicData uri="http://schemas.openxmlformats.org/drawingml/2006/picture">
+                <pic:pic xmlns:pic="http://schemas.openxmlformats.org/drawingml/2006/picture">
+                  <pic:nvPicPr>
+                    <pic:cNvPr id="427983210" name="Picture 1" descr="A black screen with white text&#10;&#10;Description automatically generated"/>
+                    <pic:cNvPicPr/>
+                  </pic:nvPicPr>
+                  <pic:blipFill>
+                    <a:blip r:embed="rId50"/>
+                    <a:stretch>
+                      <a:fillRect/>
+                    </a:stretch>
+                  </pic:blipFill>
+                  <pic:spPr>
+                    <a:xfrm>
+                      <a:off x="0" y="0"/>
+                      <a:ext cx="3429297" cy="1005927"/>
+                    </a:xfrm>
+                    <a:prstGeom prst="rect">
+                      <a:avLst/>
+                    </a:prstGeom>
+                  </pic:spPr>
+                </pic:pic>
+              </a:graphicData>
+            </a:graphic>
+          </wp:inline>
+        </w:drawing>
+      </w:r>
+    </w:p>
+    <w:p>
+      <w:pPr>
+        <w:pStyle w:val="ListParagraph"/>
+        <w:numPr>
+          <w:ilvl w:val="0"/>
+          <w:numId w:val="3"/>
+        </w:numPr>
+        <w:rPr>
+          <w:lang w:val="en-CA"/>
+        </w:rPr>
+      </w:pPr>
+      <w:r>
+        <w:rPr>
+          <w:lang w:val="en-CA"/>
+        </w:rPr>
+        <w:t>Quy tắc đặt tên là camel case và là động từ</w:t>
+      </w:r>
+    </w:p>
+    <w:p>
+      <w:pPr>
+        <w:pStyle w:val="ListParagraph"/>
+        <w:numPr>
+          <w:ilvl w:val="0"/>
+          <w:numId w:val="3"/>
+        </w:numPr>
+        <w:rPr>
+          <w:lang w:val="en-CA"/>
+        </w:rPr>
+      </w:pPr>
+      <w:r>
+        <w:rPr>
+          <w:lang w:val="en-CA"/>
+        </w:rPr>
+        <w:t>Ex:</w:t>
+      </w:r>
+    </w:p>
+    <w:p>
+      <w:pPr>
+        <w:pStyle w:val="ListParagraph"/>
+        <w:ind w:left="1440"/>
+        <w:rPr>
+          <w:lang w:val="en-CA"/>
+        </w:rPr>
+      </w:pPr>
+      <w:r>
+        <w:rPr>
+          <w:lang w:val="en-CA"/>
+        </w:rPr>
+        <w:drawing>
+          <wp:inline distT="0" distB="0" distL="0" distR="0" wp14:anchorId="10D4EE30" wp14:editId="53C26D92">
+            <wp:extent cx="2476715" cy="1508891"/>
+            <wp:effectExtent l="0" t="0" r="0" b="0"/>
+            <wp:docPr id="1922039775" name="Picture 1" descr="A computer screen with colorful text&#10;&#10;Description automatically generated"/>
+            <wp:cNvGraphicFramePr>
+              <a:graphicFrameLocks xmlns:a="http://schemas.openxmlformats.org/drawingml/2006/main" noChangeAspect="1"/>
+            </wp:cNvGraphicFramePr>
+            <a:graphic xmlns:a="http://schemas.openxmlformats.org/drawingml/2006/main">
+              <a:graphicData uri="http://schemas.openxmlformats.org/drawingml/2006/picture">
+                <pic:pic xmlns:pic="http://schemas.openxmlformats.org/drawingml/2006/picture">
+                  <pic:nvPicPr>
+                    <pic:cNvPr id="1922039775" name="Picture 1" descr="A computer screen with colorful text&#10;&#10;Description automatically generated"/>
+                    <pic:cNvPicPr/>
+                  </pic:nvPicPr>
+                  <pic:blipFill>
+                    <a:blip r:embed="rId51"/>
+                    <a:stretch>
+                      <a:fillRect/>
+                    </a:stretch>
+                  </pic:blipFill>
+                  <pic:spPr>
+                    <a:xfrm>
+                      <a:off x="0" y="0"/>
+                      <a:ext cx="2476715" cy="1508891"/>
+                    </a:xfrm>
+                    <a:prstGeom prst="rect">
+                      <a:avLst/>
+                    </a:prstGeom>
+                  </pic:spPr>
+                </pic:pic>
+              </a:graphicData>
+            </a:graphic>
+          </wp:inline>
+        </w:drawing>
+      </w:r>
+    </w:p>
+    <w:p>
+      <w:pPr>
+        <w:pStyle w:val="ListParagraph"/>
+        <w:ind w:left="1440"/>
+        <w:rPr>
+          <w:lang w:val="en-CA"/>
+        </w:rPr>
+      </w:pPr>
+      <w:r>
+        <w:rPr>
+          <w:lang w:val="en-CA"/>
+        </w:rPr>
+        <w:drawing>
+          <wp:inline distT="0" distB="0" distL="0" distR="0" wp14:anchorId="3DD5D56E" wp14:editId="1584AB10">
+            <wp:extent cx="5943600" cy="1492885"/>
+            <wp:effectExtent l="0" t="0" r="0" b="0"/>
+            <wp:docPr id="1646433766" name="Picture 1" descr="A computer screen with white text&#10;&#10;Description automatically generated"/>
+            <wp:cNvGraphicFramePr>
+              <a:graphicFrameLocks xmlns:a="http://schemas.openxmlformats.org/drawingml/2006/main" noChangeAspect="1"/>
+            </wp:cNvGraphicFramePr>
+            <a:graphic xmlns:a="http://schemas.openxmlformats.org/drawingml/2006/main">
+              <a:graphicData uri="http://schemas.openxmlformats.org/drawingml/2006/picture">
+                <pic:pic xmlns:pic="http://schemas.openxmlformats.org/drawingml/2006/picture">
+                  <pic:nvPicPr>
+                    <pic:cNvPr id="1646433766" name="Picture 1" descr="A computer screen with white text&#10;&#10;Description automatically generated"/>
+                    <pic:cNvPicPr/>
+                  </pic:nvPicPr>
+                  <pic:blipFill>
+                    <a:blip r:embed="rId52"/>
+                    <a:stretch>
+                      <a:fillRect/>
+                    </a:stretch>
+                  </pic:blipFill>
+                  <pic:spPr>
+                    <a:xfrm>
+                      <a:off x="0" y="0"/>
+                      <a:ext cx="5943600" cy="1492885"/>
+                    </a:xfrm>
+                    <a:prstGeom prst="rect">
+                      <a:avLst/>
+                    </a:prstGeom>
+                  </pic:spPr>
+                </pic:pic>
+              </a:graphicData>
+            </a:graphic>
+          </wp:inline>
+        </w:drawing>
+      </w:r>
+    </w:p>
+    <w:p>
+      <w:pPr>
+        <w:pStyle w:val="ListParagraph"/>
+        <w:ind w:left="1440"/>
+        <w:rPr>
+          <w:lang w:val="en-CA"/>
+        </w:rPr>
+      </w:pPr>
+    </w:p>
+    <w:p>
+      <w:pPr>
+        <w:pStyle w:val="ListParagraph"/>
+        <w:ind w:left="1440"/>
+        <w:rPr>
+          <w:lang w:val="en-CA"/>
+        </w:rPr>
+      </w:pPr>
+      <w:r>
+        <w:rPr>
+          <w:lang w:val="en-CA"/>
+        </w:rPr>
+        <w:drawing>
+          <wp:inline distT="0" distB="0" distL="0" distR="0" wp14:anchorId="541FFF89" wp14:editId="6A9B0F05">
+            <wp:extent cx="4755292" cy="1059272"/>
+            <wp:effectExtent l="0" t="0" r="7620" b="7620"/>
+            <wp:docPr id="1701443892" name="Picture 1" descr="A black screen with white text&#10;&#10;Description automatically generated"/>
+            <wp:cNvGraphicFramePr>
+              <a:graphicFrameLocks xmlns:a="http://schemas.openxmlformats.org/drawingml/2006/main" noChangeAspect="1"/>
+            </wp:cNvGraphicFramePr>
+            <a:graphic xmlns:a="http://schemas.openxmlformats.org/drawingml/2006/main">
+              <a:graphicData uri="http://schemas.openxmlformats.org/drawingml/2006/picture">
+                <pic:pic xmlns:pic="http://schemas.openxmlformats.org/drawingml/2006/picture">
+                  <pic:nvPicPr>
+                    <pic:cNvPr id="1701443892" name="Picture 1" descr="A black screen with white text&#10;&#10;Description automatically generated"/>
+                    <pic:cNvPicPr/>
+                  </pic:nvPicPr>
+                  <pic:blipFill>
+                    <a:blip r:embed="rId53"/>
+                    <a:stretch>
+                      <a:fillRect/>
+                    </a:stretch>
+                  </pic:blipFill>
+                  <pic:spPr>
+                    <a:xfrm>
+                      <a:off x="0" y="0"/>
+                      <a:ext cx="4755292" cy="1059272"/>
+                    </a:xfrm>
+                    <a:prstGeom prst="rect">
+                      <a:avLst/>
+                    </a:prstGeom>
+                  </pic:spPr>
+                </pic:pic>
+              </a:graphicData>
+            </a:graphic>
+          </wp:inline>
+        </w:drawing>
+      </w:r>
+    </w:p>
+    <w:p>
+      <w:pPr>
+        <w:pStyle w:val="ListParagraph"/>
+        <w:ind w:left="1440"/>
+        <w:rPr>
+          <w:lang w:val="en-CA"/>
+        </w:rPr>
+      </w:pPr>
+      <w:r>
+        <w:rPr>
+          <w:lang w:val="en-CA"/>
+        </w:rPr>
+        <w:drawing>
+          <wp:inline distT="0" distB="0" distL="0" distR="0" wp14:anchorId="411DAE71" wp14:editId="5B3FD7AD">
+            <wp:extent cx="5943600" cy="334645"/>
+            <wp:effectExtent l="0" t="0" r="0" b="8255"/>
+            <wp:docPr id="396838066" name="Picture 1"/>
+            <wp:cNvGraphicFramePr>
+              <a:graphicFrameLocks xmlns:a="http://schemas.openxmlformats.org/drawingml/2006/main" noChangeAspect="1"/>
+            </wp:cNvGraphicFramePr>
+            <a:graphic xmlns:a="http://schemas.openxmlformats.org/drawingml/2006/main">
+              <a:graphicData uri="http://schemas.openxmlformats.org/drawingml/2006/picture">
+                <pic:pic xmlns:pic="http://schemas.openxmlformats.org/drawingml/2006/picture">
+                  <pic:nvPicPr>
+                    <pic:cNvPr id="396838066" name=""/>
+                    <pic:cNvPicPr/>
+                  </pic:nvPicPr>
+                  <pic:blipFill>
+                    <a:blip r:embed="rId54"/>
+                    <a:stretch>
+                      <a:fillRect/>
+                    </a:stretch>
+                  </pic:blipFill>
+                  <pic:spPr>
+                    <a:xfrm>
+                      <a:off x="0" y="0"/>
+                      <a:ext cx="5943600" cy="334645"/>
+                    </a:xfrm>
+                    <a:prstGeom prst="rect">
+                      <a:avLst/>
+                    </a:prstGeom>
+                  </pic:spPr>
+                </pic:pic>
+              </a:graphicData>
+            </a:graphic>
+          </wp:inline>
+        </w:drawing>
+      </w:r>
+    </w:p>
+    <w:p>
+      <w:pPr>
+        <w:pStyle w:val="ListParagraph"/>
+        <w:ind w:left="1440"/>
+        <w:rPr>
+          <w:lang w:val="en-CA"/>
+        </w:rPr>
+      </w:pPr>
+      <w:r>
+        <w:rPr>
+          <w:lang w:val="en-CA"/>
+        </w:rPr>
+        <w:drawing>
+          <wp:inline distT="0" distB="0" distL="0" distR="0" wp14:anchorId="6DA15971" wp14:editId="7E932C03">
+            <wp:extent cx="5943600" cy="281940"/>
+            <wp:effectExtent l="0" t="0" r="0" b="3810"/>
+            <wp:docPr id="1832400724" name="Picture 1"/>
+            <wp:cNvGraphicFramePr>
+              <a:graphicFrameLocks xmlns:a="http://schemas.openxmlformats.org/drawingml/2006/main" noChangeAspect="1"/>
+            </wp:cNvGraphicFramePr>
+            <a:graphic xmlns:a="http://schemas.openxmlformats.org/drawingml/2006/main">
+              <a:graphicData uri="http://schemas.openxmlformats.org/drawingml/2006/picture">
+                <pic:pic xmlns:pic="http://schemas.openxmlformats.org/drawingml/2006/picture">
+                  <pic:nvPicPr>
+                    <pic:cNvPr id="1832400724" name=""/>
+                    <pic:cNvPicPr/>
+                  </pic:nvPicPr>
+                  <pic:blipFill>
+                    <a:blip r:embed="rId55"/>
+                    <a:stretch>
+                      <a:fillRect/>
+                    </a:stretch>
+                  </pic:blipFill>
+                  <pic:spPr>
+                    <a:xfrm>
+                      <a:off x="0" y="0"/>
+                      <a:ext cx="5943600" cy="281940"/>
+                    </a:xfrm>
+                    <a:prstGeom prst="rect">
+                      <a:avLst/>
+                    </a:prstGeom>
+                  </pic:spPr>
+                </pic:pic>
+              </a:graphicData>
+            </a:graphic>
+          </wp:inline>
+        </w:drawing>
+      </w:r>
+    </w:p>
+    <w:p>
+      <w:pPr>
+        <w:pStyle w:val="ListParagraph"/>
+        <w:numPr>
+          <w:ilvl w:val="0"/>
+          <w:numId w:val="3"/>
+        </w:numPr>
+        <w:rPr>
+          <w:lang w:val="en-CA"/>
+        </w:rPr>
+      </w:pPr>
+    </w:p>
+    <w:p>
+      <w:pPr>
+        <w:pStyle w:val="ListParagraph"/>
+        <w:numPr>
+          <w:ilvl w:val="0"/>
+          <w:numId w:val="1"/>
+        </w:numPr>
+        <w:rPr>
+          <w:lang w:val="en-CA"/>
+        </w:rPr>
+      </w:pPr>
+      <w:r>
+        <w:rPr>
+          <w:lang w:val="en-CA"/>
+        </w:rPr>
+        <w:t>Object:</w:t>
+      </w:r>
+    </w:p>
+    <w:p>
+      <w:pPr>
+        <w:pStyle w:val="ListParagraph"/>
+        <w:numPr>
+          <w:ilvl w:val="0"/>
+          <w:numId w:val="3"/>
+        </w:numPr>
+        <w:rPr>
+          <w:lang w:val="en-CA"/>
+        </w:rPr>
+      </w:pPr>
+      <w:r>
+        <w:rPr>
+          <w:lang w:val="en-CA"/>
+        </w:rPr>
+        <w:t>The attributes and methods</w:t>
+      </w:r>
+      <w:r>
+        <w:rPr>
+          <w:lang w:val="en-CA"/>
+        </w:rPr>
+        <w:t xml:space="preserve"> of the objects will present as key-value</w:t>
+      </w:r>
+      <w:r>
+        <w:rPr>
+          <w:lang w:val="en-CA"/>
+        </w:rPr>
+        <w:t xml:space="preserve"> pair</w:t>
+      </w:r>
+    </w:p>
+    <w:p>
+      <w:pPr>
+        <w:pStyle w:val="ListParagraph"/>
+        <w:ind w:left="1440"/>
+        <w:rPr>
+          <w:lang w:val="en-CA"/>
+        </w:rPr>
+      </w:pPr>
+      <w:r>
+        <w:rPr>
+          <w:lang w:val="en-CA"/>
+        </w:rPr>
+        <w:lastRenderedPageBreak/>
+        <w:drawing>
+          <wp:inline distT="0" distB="0" distL="0" distR="0" wp14:anchorId="516C8B6E" wp14:editId="4C2DCFEE">
+            <wp:extent cx="4953429" cy="2240474"/>
+            <wp:effectExtent l="0" t="0" r="0" b="7620"/>
+            <wp:docPr id="1419425224" name="Picture 1" descr="A computer screen shot of code&#10;&#10;Description automatically generated"/>
+            <wp:cNvGraphicFramePr>
+              <a:graphicFrameLocks xmlns:a="http://schemas.openxmlformats.org/drawingml/2006/main" noChangeAspect="1"/>
+            </wp:cNvGraphicFramePr>
+            <a:graphic xmlns:a="http://schemas.openxmlformats.org/drawingml/2006/main">
+              <a:graphicData uri="http://schemas.openxmlformats.org/drawingml/2006/picture">
+                <pic:pic xmlns:pic="http://schemas.openxmlformats.org/drawingml/2006/picture">
+                  <pic:nvPicPr>
+                    <pic:cNvPr id="1419425224" name="Picture 1" descr="A computer screen shot of code&#10;&#10;Description automatically generated"/>
+                    <pic:cNvPicPr/>
+                  </pic:nvPicPr>
+                  <pic:blipFill>
+                    <a:blip r:embed="rId56"/>
+                    <a:stretch>
+                      <a:fillRect/>
+                    </a:stretch>
+                  </pic:blipFill>
+                  <pic:spPr>
+                    <a:xfrm>
+                      <a:off x="0" y="0"/>
+                      <a:ext cx="4953429" cy="2240474"/>
+                    </a:xfrm>
+                    <a:prstGeom prst="rect">
+                      <a:avLst/>
+                    </a:prstGeom>
+                  </pic:spPr>
+                </pic:pic>
+              </a:graphicData>
+            </a:graphic>
+          </wp:inline>
+        </w:drawing>
+      </w:r>
+    </w:p>
+    <w:p>
+      <w:pPr>
+        <w:pStyle w:val="ListParagraph"/>
+        <w:numPr>
+          <w:ilvl w:val="0"/>
+          <w:numId w:val="3"/>
+        </w:numPr>
+        <w:rPr>
+          <w:lang w:val="en-CA"/>
+        </w:rPr>
+      </w:pPr>
+      <w:r>
+        <w:rPr>
+          <w:lang w:val="en-CA"/>
+        </w:rPr>
+        <w:t xml:space="preserve">To change the value of attribute of object: </w:t>
+      </w:r>
+    </w:p>
+    <w:p>
+      <w:pPr>
+        <w:pStyle w:val="ListParagraph"/>
+        <w:ind w:left="1440"/>
+        <w:rPr>
+          <w:lang w:val="en-CA"/>
+        </w:rPr>
+      </w:pPr>
+      <w:r>
+        <w:rPr>
+          <w:lang w:val="en-CA"/>
+        </w:rPr>
+        <w:drawing>
+          <wp:inline distT="0" distB="0" distL="0" distR="0" wp14:anchorId="5466FA0B" wp14:editId="0D9359B5">
+            <wp:extent cx="1988992" cy="175275"/>
+            <wp:effectExtent l="0" t="0" r="0" b="0"/>
+            <wp:docPr id="54720411" name="Picture 1"/>
+            <wp:cNvGraphicFramePr>
+              <a:graphicFrameLocks xmlns:a="http://schemas.openxmlformats.org/drawingml/2006/main" noChangeAspect="1"/>
+            </wp:cNvGraphicFramePr>
+            <a:graphic xmlns:a="http://schemas.openxmlformats.org/drawingml/2006/main">
+              <a:graphicData uri="http://schemas.openxmlformats.org/drawingml/2006/picture">
+                <pic:pic xmlns:pic="http://schemas.openxmlformats.org/drawingml/2006/picture">
+                  <pic:nvPicPr>
+                    <pic:cNvPr id="54720411" name=""/>
+                    <pic:cNvPicPr/>
+                  </pic:nvPicPr>
+                  <pic:blipFill>
+                    <a:blip r:embed="rId57"/>
+                    <a:stretch>
+                      <a:fillRect/>
+                    </a:stretch>
+                  </pic:blipFill>
+                  <pic:spPr>
+                    <a:xfrm>
+                      <a:off x="0" y="0"/>
+                      <a:ext cx="1988992" cy="175275"/>
+                    </a:xfrm>
+                    <a:prstGeom prst="rect">
+                      <a:avLst/>
+                    </a:prstGeom>
+                  </pic:spPr>
+                </pic:pic>
+              </a:graphicData>
+            </a:graphic>
+          </wp:inline>
+        </w:drawing>
+      </w:r>
+    </w:p>
+    <w:p>
+      <w:pPr>
+        <w:pStyle w:val="ListParagraph"/>
+        <w:numPr>
+          <w:ilvl w:val="0"/>
+          <w:numId w:val="3"/>
+        </w:numPr>
+        <w:rPr>
+          <w:lang w:val="en-CA"/>
+        </w:rPr>
+      </w:pPr>
+      <w:r>
+        <w:rPr>
+          <w:lang w:val="en-CA"/>
+        </w:rPr>
+        <w:t xml:space="preserve">To call the </w:t>
+      </w:r>
+      <w:r>
+        <w:rPr>
+          <w:lang w:val="en-CA"/>
+        </w:rPr>
+        <w:t>methods</w:t>
+      </w:r>
+      <w:r>
+        <w:rPr>
+          <w:lang w:val="en-CA"/>
+        </w:rPr>
+        <w:t xml:space="preserve"> or display the attribute of object: </w:t>
+      </w:r>
+    </w:p>
+    <w:p>
+      <w:pPr>
+        <w:pStyle w:val="ListParagraph"/>
+        <w:ind w:left="1440"/>
+        <w:rPr>
+          <w:lang w:val="en-CA"/>
+        </w:rPr>
+      </w:pPr>
+      <w:r>
+        <w:rPr>
+          <w:lang w:val="en-CA"/>
+        </w:rPr>
+        <w:drawing>
+          <wp:inline distT="0" distB="0" distL="0" distR="0" wp14:anchorId="1F7A50B7" wp14:editId="3277349B">
+            <wp:extent cx="5456393" cy="297206"/>
+            <wp:effectExtent l="0" t="0" r="0" b="7620"/>
+            <wp:docPr id="2091276518" name="Picture 1"/>
+            <wp:cNvGraphicFramePr>
+              <a:graphicFrameLocks xmlns:a="http://schemas.openxmlformats.org/drawingml/2006/main" noChangeAspect="1"/>
+            </wp:cNvGraphicFramePr>
+            <a:graphic xmlns:a="http://schemas.openxmlformats.org/drawingml/2006/main">
+              <a:graphicData uri="http://schemas.openxmlformats.org/drawingml/2006/picture">
+                <pic:pic xmlns:pic="http://schemas.openxmlformats.org/drawingml/2006/picture">
+                  <pic:nvPicPr>
+                    <pic:cNvPr id="2091276518" name=""/>
+                    <pic:cNvPicPr/>
+                  </pic:nvPicPr>
+                  <pic:blipFill>
+                    <a:blip r:embed="rId58"/>
+                    <a:stretch>
+                      <a:fillRect/>
+                    </a:stretch>
+                  </pic:blipFill>
+                  <pic:spPr>
+                    <a:xfrm>
+                      <a:off x="0" y="0"/>
+                      <a:ext cx="5456393" cy="297206"/>
+                    </a:xfrm>
+                    <a:prstGeom prst="rect">
+                      <a:avLst/>
+                    </a:prstGeom>
+                  </pic:spPr>
+                </pic:pic>
+              </a:graphicData>
+            </a:graphic>
+          </wp:inline>
+        </w:drawing>
+      </w:r>
+    </w:p>
+    <w:p>
+      <w:pPr>
+        <w:pStyle w:val="ListParagraph"/>
+        <w:ind w:left="1440"/>
+        <w:rPr>
+          <w:lang w:val="en-CA"/>
+        </w:rPr>
+      </w:pPr>
+      <w:r>
+        <w:rPr>
+          <w:lang w:val="en-CA"/>
+        </w:rPr>
+        <w:drawing>
+          <wp:inline distT="0" distB="0" distL="0" distR="0" wp14:anchorId="7A32B1E3" wp14:editId="05DF53C5">
+            <wp:extent cx="960203" cy="365792"/>
+            <wp:effectExtent l="0" t="0" r="0" b="0"/>
+            <wp:docPr id="1493248526" name="Picture 1"/>
+            <wp:cNvGraphicFramePr>
+              <a:graphicFrameLocks xmlns:a="http://schemas.openxmlformats.org/drawingml/2006/main" noChangeAspect="1"/>
+            </wp:cNvGraphicFramePr>
+            <a:graphic xmlns:a="http://schemas.openxmlformats.org/drawingml/2006/main">
+              <a:graphicData uri="http://schemas.openxmlformats.org/drawingml/2006/picture">
+                <pic:pic xmlns:pic="http://schemas.openxmlformats.org/drawingml/2006/picture">
+                  <pic:nvPicPr>
+                    <pic:cNvPr id="1493248526" name=""/>
+                    <pic:cNvPicPr/>
+                  </pic:nvPicPr>
+                  <pic:blipFill>
+                    <a:blip r:embed="rId59"/>
+                    <a:stretch>
+                      <a:fillRect/>
+                    </a:stretch>
+                  </pic:blipFill>
+                  <pic:spPr>
+                    <a:xfrm>
+                      <a:off x="0" y="0"/>
+                      <a:ext cx="960203" cy="365792"/>
+                    </a:xfrm>
+                    <a:prstGeom prst="rect">
+                      <a:avLst/>
+                    </a:prstGeom>
+                  </pic:spPr>
+                </pic:pic>
+              </a:graphicData>
+            </a:graphic>
+          </wp:inline>
+        </w:drawing>
+      </w:r>
+    </w:p>
+    <w:p>
+      <w:pPr>
+        <w:pStyle w:val="ListParagraph"/>
+        <w:ind w:left="1440"/>
+        <w:rPr>
+          <w:lang w:val="en-CA"/>
+        </w:rPr>
+      </w:pPr>
+      <w:r>
+        <w:rPr>
+          <w:lang w:val="en-CA"/>
+        </w:rPr>
+        <w:drawing>
+          <wp:inline distT="0" distB="0" distL="0" distR="0" wp14:anchorId="401B5CBA" wp14:editId="74C1282E">
+            <wp:extent cx="4701947" cy="220999"/>
+            <wp:effectExtent l="0" t="0" r="3810" b="7620"/>
+            <wp:docPr id="323150053" name="Picture 1"/>
+            <wp:cNvGraphicFramePr>
+              <a:graphicFrameLocks xmlns:a="http://schemas.openxmlformats.org/drawingml/2006/main" noChangeAspect="1"/>
+            </wp:cNvGraphicFramePr>
+            <a:graphic xmlns:a="http://schemas.openxmlformats.org/drawingml/2006/main">
+              <a:graphicData uri="http://schemas.openxmlformats.org/drawingml/2006/picture">
+                <pic:pic xmlns:pic="http://schemas.openxmlformats.org/drawingml/2006/picture">
+                  <pic:nvPicPr>
+                    <pic:cNvPr id="323150053" name=""/>
+                    <pic:cNvPicPr/>
+                  </pic:nvPicPr>
+                  <pic:blipFill>
+                    <a:blip r:embed="rId60"/>
+                    <a:stretch>
+                      <a:fillRect/>
+                    </a:stretch>
+                  </pic:blipFill>
+                  <pic:spPr>
+                    <a:xfrm>
+                      <a:off x="0" y="0"/>
+                      <a:ext cx="4701947" cy="220999"/>
+                    </a:xfrm>
+                    <a:prstGeom prst="rect">
+                      <a:avLst/>
+                    </a:prstGeom>
+                  </pic:spPr>
+                </pic:pic>
+              </a:graphicData>
+            </a:graphic>
+          </wp:inline>
+        </w:drawing>
+      </w:r>
+    </w:p>
+    <w:p>
+      <w:pPr>
+        <w:pStyle w:val="ListParagraph"/>
+        <w:ind w:left="1440"/>
+        <w:rPr>
+          <w:lang w:val="en-CA"/>
+        </w:rPr>
+      </w:pPr>
+      <w:r>
+        <w:rPr>
+          <w:lang w:val="en-CA"/>
+        </w:rPr>
+        <w:drawing>
+          <wp:inline distT="0" distB="0" distL="0" distR="0" wp14:anchorId="67C2A39E" wp14:editId="310BE01B">
+            <wp:extent cx="381033" cy="274344"/>
+            <wp:effectExtent l="0" t="0" r="0" b="0"/>
+            <wp:docPr id="1267114433" name="Picture 1"/>
+            <wp:cNvGraphicFramePr>
+              <a:graphicFrameLocks xmlns:a="http://schemas.openxmlformats.org/drawingml/2006/main" noChangeAspect="1"/>
+            </wp:cNvGraphicFramePr>
+            <a:graphic xmlns:a="http://schemas.openxmlformats.org/drawingml/2006/main">
+              <a:graphicData uri="http://schemas.openxmlformats.org/drawingml/2006/picture">
+                <pic:pic xmlns:pic="http://schemas.openxmlformats.org/drawingml/2006/picture">
+                  <pic:nvPicPr>
+                    <pic:cNvPr id="1267114433" name=""/>
+                    <pic:cNvPicPr/>
+                  </pic:nvPicPr>
+                  <pic:blipFill>
+                    <a:blip r:embed="rId61"/>
+                    <a:stretch>
+                      <a:fillRect/>
+                    </a:stretch>
+                  </pic:blipFill>
+                  <pic:spPr>
+                    <a:xfrm>
+                      <a:off x="0" y="0"/>
+                      <a:ext cx="381033" cy="274344"/>
+                    </a:xfrm>
+                    <a:prstGeom prst="rect">
+                      <a:avLst/>
+                    </a:prstGeom>
+                  </pic:spPr>
+                </pic:pic>
+              </a:graphicData>
+            </a:graphic>
+          </wp:inline>
+        </w:drawing>
+      </w:r>
+    </w:p>
+    <w:p>
+      <w:pPr>
+        <w:pStyle w:val="ListParagraph"/>
+        <w:numPr>
+          <w:ilvl w:val="0"/>
+          <w:numId w:val="3"/>
+        </w:numPr>
+        <w:rPr>
+          <w:lang w:val="en-CA"/>
+        </w:rPr>
+      </w:pPr>
+      <w:r>
+        <w:rPr>
+          <w:lang w:val="en-CA"/>
+        </w:rPr>
+        <w:t>Another way to access the attribute:</w:t>
+      </w:r>
+    </w:p>
+    <w:p>
+      <w:pPr>
+        <w:pStyle w:val="ListParagraph"/>
+        <w:ind w:left="1440"/>
+        <w:rPr>
+          <w:lang w:val="en-CA"/>
+        </w:rPr>
+      </w:pPr>
+      <w:r>
+        <w:rPr>
+          <w:lang w:val="en-CA"/>
+        </w:rPr>
+        <w:drawing>
+          <wp:inline distT="0" distB="0" distL="0" distR="0" wp14:anchorId="3ECDF7F0" wp14:editId="7EAD99E2">
+            <wp:extent cx="5311600" cy="289585"/>
+            <wp:effectExtent l="0" t="0" r="3810" b="0"/>
+            <wp:docPr id="823990274" name="Picture 1"/>
+            <wp:cNvGraphicFramePr>
+              <a:graphicFrameLocks xmlns:a="http://schemas.openxmlformats.org/drawingml/2006/main" noChangeAspect="1"/>
+            </wp:cNvGraphicFramePr>
+            <a:graphic xmlns:a="http://schemas.openxmlformats.org/drawingml/2006/main">
+              <a:graphicData uri="http://schemas.openxmlformats.org/drawingml/2006/picture">
+                <pic:pic xmlns:pic="http://schemas.openxmlformats.org/drawingml/2006/picture">
+                  <pic:nvPicPr>
+                    <pic:cNvPr id="823990274" name=""/>
+                    <pic:cNvPicPr/>
+                  </pic:nvPicPr>
+                  <pic:blipFill>
+                    <a:blip r:embed="rId62"/>
+                    <a:stretch>
+                      <a:fillRect/>
+                    </a:stretch>
+                  </pic:blipFill>
+                  <pic:spPr>
+                    <a:xfrm>
+                      <a:off x="0" y="0"/>
+                      <a:ext cx="5311600" cy="289585"/>
+                    </a:xfrm>
+                    <a:prstGeom prst="rect">
+                      <a:avLst/>
+                    </a:prstGeom>
+                  </pic:spPr>
+                </pic:pic>
+              </a:graphicData>
+            </a:graphic>
+          </wp:inline>
+        </w:drawing>
+      </w:r>
+    </w:p>
+    <w:p>
+      <w:pPr>
+        <w:pStyle w:val="ListParagraph"/>
+        <w:ind w:left="1440"/>
+        <w:rPr>
+          <w:b/>
+          <w:bCs/>
+          <w:lang w:val="en-CA"/>
+        </w:rPr>
+      </w:pPr>
+      <w:r>
+        <w:rPr>
+          <w:b/>
+          <w:bCs/>
+          <w:lang w:val="en-CA"/>
+        </w:rPr>
+        <w:drawing>
+          <wp:inline distT="0" distB="0" distL="0" distR="0" wp14:anchorId="6E36AFB5" wp14:editId="42FFB235">
+            <wp:extent cx="571550" cy="388654"/>
+            <wp:effectExtent l="0" t="0" r="0" b="0"/>
+            <wp:docPr id="809973731" name="Picture 1" descr="A black text on a white background&#10;&#10;Description automatically generated"/>
+            <wp:cNvGraphicFramePr>
+              <a:graphicFrameLocks xmlns:a="http://schemas.openxmlformats.org/drawingml/2006/main" noChangeAspect="1"/>
+            </wp:cNvGraphicFramePr>
+            <a:graphic xmlns:a="http://schemas.openxmlformats.org/drawingml/2006/main">
+              <a:graphicData uri="http://schemas.openxmlformats.org/drawingml/2006/picture">
+                <pic:pic xmlns:pic="http://schemas.openxmlformats.org/drawingml/2006/picture">
+                  <pic:nvPicPr>
+                    <pic:cNvPr id="809973731" name="Picture 1" descr="A black text on a white background&#10;&#10;Description automatically generated"/>
+                    <pic:cNvPicPr/>
+                  </pic:nvPicPr>
+                  <pic:blipFill>
+                    <a:blip r:embed="rId63"/>
+                    <a:stretch>
+                      <a:fillRect/>
+                    </a:stretch>
+                  </pic:blipFill>
+                  <pic:spPr>
+                    <a:xfrm>
+                      <a:off x="0" y="0"/>
+                      <a:ext cx="571550" cy="388654"/>
+                    </a:xfrm>
+                    <a:prstGeom prst="rect">
+                      <a:avLst/>
+                    </a:prstGeom>
+                  </pic:spPr>
+                </pic:pic>
+              </a:graphicData>
+            </a:graphic>
+          </wp:inline>
+        </w:drawing>
+      </w:r>
+    </w:p>
+    <w:p>
+      <w:pPr>
+        <w:pStyle w:val="ListParagraph"/>
+        <w:ind w:left="1440"/>
+        <w:rPr>
+          <w:b/>
+          <w:bCs/>
+          <w:lang w:val="en-CA"/>
+        </w:rPr>
+      </w:pPr>
+      <w:r>
+        <w:rPr>
+          <w:b/>
+          <w:bCs/>
+          <w:lang w:val="en-CA"/>
+        </w:rPr>
+        <w:drawing>
+          <wp:inline distT="0" distB="0" distL="0" distR="0" wp14:anchorId="2C525F6D" wp14:editId="6F239849">
+            <wp:extent cx="4663844" cy="434378"/>
+            <wp:effectExtent l="0" t="0" r="3810" b="3810"/>
+            <wp:docPr id="171275513" name="Picture 1"/>
+            <wp:cNvGraphicFramePr>
+              <a:graphicFrameLocks xmlns:a="http://schemas.openxmlformats.org/drawingml/2006/main" noChangeAspect="1"/>
+            </wp:cNvGraphicFramePr>
+            <a:graphic xmlns:a="http://schemas.openxmlformats.org/drawingml/2006/main">
+              <a:graphicData uri="http://schemas.openxmlformats.org/drawingml/2006/picture">
+                <pic:pic xmlns:pic="http://schemas.openxmlformats.org/drawingml/2006/picture">
+                  <pic:nvPicPr>
+                    <pic:cNvPr id="171275513" name=""/>
+                    <pic:cNvPicPr/>
+                  </pic:nvPicPr>
+                  <pic:blipFill>
+                    <a:blip r:embed="rId64"/>
+                    <a:stretch>
+                      <a:fillRect/>
+                    </a:stretch>
+                  </pic:blipFill>
+                  <pic:spPr>
+                    <a:xfrm>
+                      <a:off x="0" y="0"/>
+                      <a:ext cx="4663844" cy="434378"/>
+                    </a:xfrm>
+                    <a:prstGeom prst="rect">
+                      <a:avLst/>
+                    </a:prstGeom>
+                  </pic:spPr>
+                </pic:pic>
+              </a:graphicData>
+            </a:graphic>
+          </wp:inline>
+        </w:drawing>
+      </w:r>
+    </w:p>
+    <w:p>
+      <w:pPr>
+        <w:pStyle w:val="ListParagraph"/>
+        <w:ind w:left="1440"/>
+        <w:rPr>
+          <w:b/>
+          <w:bCs/>
+          <w:lang w:val="en-CA"/>
+        </w:rPr>
+      </w:pPr>
+      <w:r>
+        <w:rPr>
+          <w:b/>
+          <w:bCs/>
+          <w:lang w:val="en-CA"/>
+        </w:rPr>
+        <w:drawing>
+          <wp:inline distT="0" distB="0" distL="0" distR="0" wp14:anchorId="3D90EE6F" wp14:editId="7C17DF6E">
+            <wp:extent cx="480102" cy="304826"/>
+            <wp:effectExtent l="0" t="0" r="0" b="0"/>
+            <wp:docPr id="1036089700" name="Picture 1"/>
+            <wp:cNvGraphicFramePr>
+              <a:graphicFrameLocks xmlns:a="http://schemas.openxmlformats.org/drawingml/2006/main" noChangeAspect="1"/>
+            </wp:cNvGraphicFramePr>
+            <a:graphic xmlns:a="http://schemas.openxmlformats.org/drawingml/2006/main">
+              <a:graphicData uri="http://schemas.openxmlformats.org/drawingml/2006/picture">
+                <pic:pic xmlns:pic="http://schemas.openxmlformats.org/drawingml/2006/picture">
+                  <pic:nvPicPr>
+                    <pic:cNvPr id="1036089700" name=""/>
+                    <pic:cNvPicPr/>
+                  </pic:nvPicPr>
+                  <pic:blipFill>
+                    <a:blip r:embed="rId65"/>
+                    <a:stretch>
+                      <a:fillRect/>
+                    </a:stretch>
+                  </pic:blipFill>
+                  <pic:spPr>
+                    <a:xfrm>
+                      <a:off x="0" y="0"/>
+                      <a:ext cx="480102" cy="304826"/>
+                    </a:xfrm>
+                    <a:prstGeom prst="rect">
+                      <a:avLst/>
+                    </a:prstGeom>
+                  </pic:spPr>
+                </pic:pic>
+              </a:graphicData>
+            </a:graphic>
+          </wp:inline>
+        </w:drawing>
+      </w:r>
+    </w:p>
+    <w:p>
+      <w:pPr>
+        <w:pStyle w:val="ListParagraph"/>
+        <w:numPr>
+          <w:ilvl w:val="0"/>
+          <w:numId w:val="3"/>
+        </w:numPr>
+        <w:rPr>
+          <w:lang w:val="en-CA"/>
+        </w:rPr>
+      </w:pPr>
+      <w:r>
+        <w:rPr>
+          <w:lang w:val="en-CA"/>
+        </w:rPr>
+        <w:t xml:space="preserve">To add a new attribute to the object, we can use: </w:t>
+      </w:r>
+    </w:p>
+    <w:p>
+      <w:pPr>
+        <w:pStyle w:val="ListParagraph"/>
+        <w:ind w:left="1440"/>
+        <w:rPr>
+          <w:lang w:val="en-CA"/>
+        </w:rPr>
+      </w:pPr>
+      <w:r>
+        <w:rPr>
+          <w:lang w:val="en-CA"/>
+        </w:rPr>
+        <w:lastRenderedPageBreak/>
+        <w:drawing>
+          <wp:inline distT="0" distB="0" distL="0" distR="0" wp14:anchorId="3BAD1778" wp14:editId="7A6A2A96">
+            <wp:extent cx="4526672" cy="2453853"/>
+            <wp:effectExtent l="0" t="0" r="7620" b="3810"/>
+            <wp:docPr id="125708373" name="Picture 1" descr="A computer code on a black background&#10;&#10;Description automatically generated"/>
+            <wp:cNvGraphicFramePr>
+              <a:graphicFrameLocks xmlns:a="http://schemas.openxmlformats.org/drawingml/2006/main" noChangeAspect="1"/>
+            </wp:cNvGraphicFramePr>
+            <a:graphic xmlns:a="http://schemas.openxmlformats.org/drawingml/2006/main">
+              <a:graphicData uri="http://schemas.openxmlformats.org/drawingml/2006/picture">
+                <pic:pic xmlns:pic="http://schemas.openxmlformats.org/drawingml/2006/picture">
+                  <pic:nvPicPr>
+                    <pic:cNvPr id="125708373" name="Picture 1" descr="A computer code on a black background&#10;&#10;Description automatically generated"/>
+                    <pic:cNvPicPr/>
+                  </pic:nvPicPr>
+                  <pic:blipFill>
+                    <a:blip r:embed="rId66"/>
+                    <a:stretch>
+                      <a:fillRect/>
+                    </a:stretch>
+                  </pic:blipFill>
+                  <pic:spPr>
+                    <a:xfrm>
+                      <a:off x="0" y="0"/>
+                      <a:ext cx="4526672" cy="2453853"/>
+                    </a:xfrm>
+                    <a:prstGeom prst="rect">
+                      <a:avLst/>
+                    </a:prstGeom>
+                  </pic:spPr>
+                </pic:pic>
+              </a:graphicData>
+            </a:graphic>
+          </wp:inline>
+        </w:drawing>
+      </w:r>
+    </w:p>
+    <w:p>
+      <w:pPr>
+        <w:pStyle w:val="ListParagraph"/>
+        <w:ind w:left="1440"/>
+        <w:rPr>
+          <w:lang w:val="en-CA"/>
+        </w:rPr>
+      </w:pPr>
+      <w:r>
+        <w:rPr>
+          <w:lang w:val="en-CA"/>
+        </w:rPr>
+        <w:drawing>
+          <wp:inline distT="0" distB="0" distL="0" distR="0" wp14:anchorId="0B10D9A6" wp14:editId="207A7E36">
+            <wp:extent cx="5060118" cy="213378"/>
+            <wp:effectExtent l="0" t="0" r="7620" b="0"/>
+            <wp:docPr id="2010262415" name="Picture 1"/>
+            <wp:cNvGraphicFramePr>
+              <a:graphicFrameLocks xmlns:a="http://schemas.openxmlformats.org/drawingml/2006/main" noChangeAspect="1"/>
+            </wp:cNvGraphicFramePr>
+            <a:graphic xmlns:a="http://schemas.openxmlformats.org/drawingml/2006/main">
+              <a:graphicData uri="http://schemas.openxmlformats.org/drawingml/2006/picture">
+                <pic:pic xmlns:pic="http://schemas.openxmlformats.org/drawingml/2006/picture">
+                  <pic:nvPicPr>
+                    <pic:cNvPr id="2010262415" name=""/>
+                    <pic:cNvPicPr/>
+                  </pic:nvPicPr>
+                  <pic:blipFill>
+                    <a:blip r:embed="rId67"/>
+                    <a:stretch>
+                      <a:fillRect/>
+                    </a:stretch>
+                  </pic:blipFill>
+                  <pic:spPr>
+                    <a:xfrm>
+                      <a:off x="0" y="0"/>
+                      <a:ext cx="5060118" cy="213378"/>
+                    </a:xfrm>
+                    <a:prstGeom prst="rect">
+                      <a:avLst/>
+                    </a:prstGeom>
+                  </pic:spPr>
+                </pic:pic>
+              </a:graphicData>
+            </a:graphic>
+          </wp:inline>
+        </w:drawing>
+      </w:r>
+    </w:p>
+    <w:p>
+      <w:pPr>
+        <w:pStyle w:val="ListParagraph"/>
+        <w:ind w:left="1440"/>
+        <w:rPr>
+          <w:lang w:val="en-CA"/>
+        </w:rPr>
+      </w:pPr>
+      <w:r>
+        <w:rPr>
+          <w:lang w:val="en-CA"/>
+        </w:rPr>
+        <w:drawing>
+          <wp:inline distT="0" distB="0" distL="0" distR="0" wp14:anchorId="50950CEF" wp14:editId="011E02EC">
+            <wp:extent cx="1066892" cy="426757"/>
+            <wp:effectExtent l="0" t="0" r="0" b="0"/>
+            <wp:docPr id="530031333" name="Picture 1" descr="A black text on a white background&#10;&#10;Description automatically generated"/>
+            <wp:cNvGraphicFramePr>
+              <a:graphicFrameLocks xmlns:a="http://schemas.openxmlformats.org/drawingml/2006/main" noChangeAspect="1"/>
+            </wp:cNvGraphicFramePr>
+            <a:graphic xmlns:a="http://schemas.openxmlformats.org/drawingml/2006/main">
+              <a:graphicData uri="http://schemas.openxmlformats.org/drawingml/2006/picture">
+                <pic:pic xmlns:pic="http://schemas.openxmlformats.org/drawingml/2006/picture">
+                  <pic:nvPicPr>
+                    <pic:cNvPr id="530031333" name="Picture 1" descr="A black text on a white background&#10;&#10;Description automatically generated"/>
+                    <pic:cNvPicPr/>
+                  </pic:nvPicPr>
+                  <pic:blipFill>
+                    <a:blip r:embed="rId68"/>
+                    <a:stretch>
+                      <a:fillRect/>
+                    </a:stretch>
+                  </pic:blipFill>
+                  <pic:spPr>
+                    <a:xfrm>
+                      <a:off x="0" y="0"/>
+                      <a:ext cx="1066892" cy="426757"/>
+                    </a:xfrm>
+                    <a:prstGeom prst="rect">
+                      <a:avLst/>
+                    </a:prstGeom>
+                  </pic:spPr>
+                </pic:pic>
+              </a:graphicData>
+            </a:graphic>
+          </wp:inline>
+        </w:drawing>
+      </w:r>
+    </w:p>
+    <w:p>
+      <w:pPr>
+        <w:pStyle w:val="ListParagraph"/>
+        <w:numPr>
+          <w:ilvl w:val="0"/>
+          <w:numId w:val="3"/>
+        </w:numPr>
+        <w:rPr>
+          <w:lang w:val="en-CA"/>
+        </w:rPr>
+      </w:pPr>
+      <w:r>
+        <w:rPr>
+          <w:lang w:val="en-CA"/>
+        </w:rPr>
+        <w:t>To delete an existing attribute, we use:</w:t>
+      </w:r>
+      <w:r>
+        <w:rPr>
+          <w:lang w:val="en-CA"/>
+        </w:rPr>
+        <w:t xml:space="preserve"> </w:t>
+      </w:r>
+    </w:p>
+    <w:p>
+      <w:pPr>
+        <w:pStyle w:val="ListParagraph"/>
+        <w:ind w:left="1440"/>
+        <w:rPr>
+          <w:lang w:val="en-CA"/>
+        </w:rPr>
+      </w:pPr>
+      <w:r>
+        <w:rPr>
+          <w:lang w:val="en-CA"/>
+        </w:rPr>
+        <w:drawing>
+          <wp:inline distT="0" distB="0" distL="0" distR="0" wp14:anchorId="3862B30D" wp14:editId="3D7BDB48">
+            <wp:extent cx="3909399" cy="2461473"/>
+            <wp:effectExtent l="0" t="0" r="0" b="0"/>
+            <wp:docPr id="927657973" name="Picture 1" descr="A computer screen shot of code&#10;&#10;Description automatically generated"/>
+            <wp:cNvGraphicFramePr>
+              <a:graphicFrameLocks xmlns:a="http://schemas.openxmlformats.org/drawingml/2006/main" noChangeAspect="1"/>
+            </wp:cNvGraphicFramePr>
+            <a:graphic xmlns:a="http://schemas.openxmlformats.org/drawingml/2006/main">
+              <a:graphicData uri="http://schemas.openxmlformats.org/drawingml/2006/picture">
+                <pic:pic xmlns:pic="http://schemas.openxmlformats.org/drawingml/2006/picture">
+                  <pic:nvPicPr>
+                    <pic:cNvPr id="927657973" name="Picture 1" descr="A computer screen shot of code&#10;&#10;Description automatically generated"/>
+                    <pic:cNvPicPr/>
+                  </pic:nvPicPr>
+                  <pic:blipFill>
+                    <a:blip r:embed="rId69"/>
+                    <a:stretch>
+                      <a:fillRect/>
+                    </a:stretch>
+                  </pic:blipFill>
+                  <pic:spPr>
+                    <a:xfrm>
+                      <a:off x="0" y="0"/>
+                      <a:ext cx="3909399" cy="2461473"/>
+                    </a:xfrm>
+                    <a:prstGeom prst="rect">
+                      <a:avLst/>
+                    </a:prstGeom>
+                  </pic:spPr>
+                </pic:pic>
+              </a:graphicData>
+            </a:graphic>
+          </wp:inline>
+        </w:drawing>
+      </w:r>
+    </w:p>
+    <w:p>
+      <w:pPr>
+        <w:pStyle w:val="ListParagraph"/>
+        <w:ind w:left="1440"/>
+        <w:rPr>
+          <w:lang w:val="en-CA"/>
+        </w:rPr>
+      </w:pPr>
+      <w:r>
+        <w:rPr>
+          <w:lang w:val="en-CA"/>
+        </w:rPr>
+        <w:drawing>
+          <wp:inline distT="0" distB="0" distL="0" distR="0" wp14:anchorId="306CDF1F" wp14:editId="5BB87297">
+            <wp:extent cx="4701947" cy="220999"/>
+            <wp:effectExtent l="0" t="0" r="3810" b="7620"/>
+            <wp:docPr id="1469396612" name="Picture 1"/>
+            <wp:cNvGraphicFramePr>
+              <a:graphicFrameLocks xmlns:a="http://schemas.openxmlformats.org/drawingml/2006/main" noChangeAspect="1"/>
+            </wp:cNvGraphicFramePr>
+            <a:graphic xmlns:a="http://schemas.openxmlformats.org/drawingml/2006/main">
+              <a:graphicData uri="http://schemas.openxmlformats.org/drawingml/2006/picture">
+                <pic:pic xmlns:pic="http://schemas.openxmlformats.org/drawingml/2006/picture">
+                  <pic:nvPicPr>
+                    <pic:cNvPr id="1469396612" name=""/>
+                    <pic:cNvPicPr/>
+                  </pic:nvPicPr>
+                  <pic:blipFill>
+                    <a:blip r:embed="rId70"/>
+                    <a:stretch>
+                      <a:fillRect/>
+                    </a:stretch>
+                  </pic:blipFill>
+                  <pic:spPr>
+                    <a:xfrm>
+                      <a:off x="0" y="0"/>
+                      <a:ext cx="4701947" cy="220999"/>
+                    </a:xfrm>
+                    <a:prstGeom prst="rect">
+                      <a:avLst/>
+                    </a:prstGeom>
+                  </pic:spPr>
+                </pic:pic>
+              </a:graphicData>
+            </a:graphic>
+          </wp:inline>
+        </w:drawing>
+      </w:r>
+    </w:p>
+    <w:p>
+      <w:pPr>
+        <w:pStyle w:val="ListParagraph"/>
+        <w:ind w:left="1440"/>
+        <w:rPr>
+          <w:lang w:val="en-CA"/>
+        </w:rPr>
+      </w:pPr>
+      <w:r>
+        <w:rPr>
+          <w:lang w:val="en-CA"/>
+        </w:rPr>
+        <w:drawing>
+          <wp:inline distT="0" distB="0" distL="0" distR="0" wp14:anchorId="7510C6BA" wp14:editId="1FA4BE91">
+            <wp:extent cx="815411" cy="259102"/>
+            <wp:effectExtent l="0" t="0" r="3810" b="7620"/>
+            <wp:docPr id="1158521064" name="Picture 1"/>
+            <wp:cNvGraphicFramePr>
+              <a:graphicFrameLocks xmlns:a="http://schemas.openxmlformats.org/drawingml/2006/main" noChangeAspect="1"/>
+            </wp:cNvGraphicFramePr>
+            <a:graphic xmlns:a="http://schemas.openxmlformats.org/drawingml/2006/main">
+              <a:graphicData uri="http://schemas.openxmlformats.org/drawingml/2006/picture">
+                <pic:pic xmlns:pic="http://schemas.openxmlformats.org/drawingml/2006/picture">
+                  <pic:nvPicPr>
+                    <pic:cNvPr id="1158521064" name=""/>
+                    <pic:cNvPicPr/>
+                  </pic:nvPicPr>
+                  <pic:blipFill>
+                    <a:blip r:embed="rId71"/>
+                    <a:stretch>
+                      <a:fillRect/>
+                    </a:stretch>
+                  </pic:blipFill>
+                  <pic:spPr>
+                    <a:xfrm>
+                      <a:off x="0" y="0"/>
+                      <a:ext cx="815411" cy="259102"/>
+                    </a:xfrm>
+                    <a:prstGeom prst="rect">
+                      <a:avLst/>
+                    </a:prstGeom>
+                  </pic:spPr>
+                </pic:pic>
+              </a:graphicData>
+            </a:graphic>
+          </wp:inline>
+        </w:drawing>
+      </w:r>
+    </w:p>
+    <w:p>
+      <w:pPr>
+        <w:pStyle w:val="ListParagraph"/>
+        <w:numPr>
+          <w:ilvl w:val="0"/>
+          <w:numId w:val="3"/>
+        </w:numPr>
+        <w:rPr>
+          <w:lang w:val="en-CA"/>
+        </w:rPr>
+      </w:pPr>
+      <w:r>
+        <w:rPr>
+          <w:lang w:val="en-CA"/>
+        </w:rPr>
+        <w:t xml:space="preserve">To add a new </w:t>
+      </w:r>
+      <w:r>
+        <w:rPr>
+          <w:lang w:val="en-CA"/>
+        </w:rPr>
+        <w:t>method</w:t>
+      </w:r>
+      <w:r>
+        <w:rPr>
+          <w:lang w:val="en-CA"/>
+        </w:rPr>
+        <w:t xml:space="preserve"> to the object, we can use: </w:t>
+      </w:r>
+    </w:p>
+    <w:p>
+      <w:pPr>
+        <w:pStyle w:val="ListParagraph"/>
+        <w:ind w:left="1440"/>
+        <w:rPr>
+          <w:lang w:val="en-CA"/>
+        </w:rPr>
+      </w:pPr>
+      <w:r>
+        <w:rPr>
+          <w:lang w:val="en-CA"/>
+        </w:rPr>
+        <w:lastRenderedPageBreak/>
+        <w:drawing>
+          <wp:inline distT="0" distB="0" distL="0" distR="0" wp14:anchorId="6F13F814" wp14:editId="6C211B36">
+            <wp:extent cx="4031329" cy="2263336"/>
+            <wp:effectExtent l="0" t="0" r="7620" b="3810"/>
+            <wp:docPr id="968309065" name="Picture 1" descr="A computer code on a black background&#10;&#10;Description automatically generated"/>
+            <wp:cNvGraphicFramePr>
+              <a:graphicFrameLocks xmlns:a="http://schemas.openxmlformats.org/drawingml/2006/main" noChangeAspect="1"/>
+            </wp:cNvGraphicFramePr>
+            <a:graphic xmlns:a="http://schemas.openxmlformats.org/drawingml/2006/main">
+              <a:graphicData uri="http://schemas.openxmlformats.org/drawingml/2006/picture">
+                <pic:pic xmlns:pic="http://schemas.openxmlformats.org/drawingml/2006/picture">
+                  <pic:nvPicPr>
+                    <pic:cNvPr id="968309065" name="Picture 1" descr="A computer code on a black background&#10;&#10;Description automatically generated"/>
+                    <pic:cNvPicPr/>
+                  </pic:nvPicPr>
+                  <pic:blipFill>
+                    <a:blip r:embed="rId72"/>
+                    <a:stretch>
+                      <a:fillRect/>
+                    </a:stretch>
+                  </pic:blipFill>
+                  <pic:spPr>
+                    <a:xfrm>
+                      <a:off x="0" y="0"/>
+                      <a:ext cx="4031329" cy="2263336"/>
+                    </a:xfrm>
+                    <a:prstGeom prst="rect">
+                      <a:avLst/>
+                    </a:prstGeom>
+                  </pic:spPr>
+                </pic:pic>
+              </a:graphicData>
+            </a:graphic>
+          </wp:inline>
+        </w:drawing>
+      </w:r>
+    </w:p>
+    <w:p>
+      <w:pPr>
+        <w:pStyle w:val="ListParagraph"/>
+        <w:ind w:left="1440"/>
+        <w:rPr>
+          <w:lang w:val="en-CA"/>
+        </w:rPr>
+      </w:pPr>
+      <w:r>
+        <w:rPr>
+          <w:lang w:val="en-CA"/>
+        </w:rPr>
+        <w:drawing>
+          <wp:inline distT="0" distB="0" distL="0" distR="0" wp14:anchorId="134F270B" wp14:editId="5E9987C4">
+            <wp:extent cx="5311600" cy="800169"/>
+            <wp:effectExtent l="0" t="0" r="3810" b="0"/>
+            <wp:docPr id="1257973513" name="Picture 1" descr="A black screen with text&#10;&#10;Description automatically generated"/>
+            <wp:cNvGraphicFramePr>
+              <a:graphicFrameLocks xmlns:a="http://schemas.openxmlformats.org/drawingml/2006/main" noChangeAspect="1"/>
+            </wp:cNvGraphicFramePr>
+            <a:graphic xmlns:a="http://schemas.openxmlformats.org/drawingml/2006/main">
+              <a:graphicData uri="http://schemas.openxmlformats.org/drawingml/2006/picture">
+                <pic:pic xmlns:pic="http://schemas.openxmlformats.org/drawingml/2006/picture">
+                  <pic:nvPicPr>
+                    <pic:cNvPr id="1257973513" name="Picture 1" descr="A black screen with text&#10;&#10;Description automatically generated"/>
+                    <pic:cNvPicPr/>
+                  </pic:nvPicPr>
+                  <pic:blipFill>
+                    <a:blip r:embed="rId73"/>
+                    <a:stretch>
+                      <a:fillRect/>
+                    </a:stretch>
+                  </pic:blipFill>
+                  <pic:spPr>
+                    <a:xfrm>
+                      <a:off x="0" y="0"/>
+                      <a:ext cx="5311600" cy="800169"/>
+                    </a:xfrm>
+                    <a:prstGeom prst="rect">
+                      <a:avLst/>
+                    </a:prstGeom>
+                  </pic:spPr>
+                </pic:pic>
+              </a:graphicData>
+            </a:graphic>
+          </wp:inline>
+        </w:drawing>
+      </w:r>
+    </w:p>
+    <w:p>
+      <w:pPr>
+        <w:pStyle w:val="ListParagraph"/>
+        <w:ind w:left="1440"/>
+        <w:rPr>
+          <w:lang w:val="en-CA"/>
+        </w:rPr>
+      </w:pPr>
+      <w:r>
+        <w:rPr>
+          <w:lang w:val="en-CA"/>
+        </w:rPr>
+        <w:drawing>
+          <wp:inline distT="0" distB="0" distL="0" distR="0" wp14:anchorId="42272A03" wp14:editId="738390CD">
+            <wp:extent cx="1127858" cy="281964"/>
+            <wp:effectExtent l="0" t="0" r="0" b="3810"/>
+            <wp:docPr id="1819975979" name="Picture 1"/>
+            <wp:cNvGraphicFramePr>
+              <a:graphicFrameLocks xmlns:a="http://schemas.openxmlformats.org/drawingml/2006/main" noChangeAspect="1"/>
+            </wp:cNvGraphicFramePr>
+            <a:graphic xmlns:a="http://schemas.openxmlformats.org/drawingml/2006/main">
+              <a:graphicData uri="http://schemas.openxmlformats.org/drawingml/2006/picture">
+                <pic:pic xmlns:pic="http://schemas.openxmlformats.org/drawingml/2006/picture">
+                  <pic:nvPicPr>
+                    <pic:cNvPr id="1819975979" name=""/>
+                    <pic:cNvPicPr/>
+                  </pic:nvPicPr>
+                  <pic:blipFill>
+                    <a:blip r:embed="rId74"/>
+                    <a:stretch>
+                      <a:fillRect/>
+                    </a:stretch>
+                  </pic:blipFill>
+                  <pic:spPr>
+                    <a:xfrm>
+                      <a:off x="0" y="0"/>
+                      <a:ext cx="1127858" cy="281964"/>
+                    </a:xfrm>
+                    <a:prstGeom prst="rect">
+                      <a:avLst/>
+                    </a:prstGeom>
+                  </pic:spPr>
+                </pic:pic>
+              </a:graphicData>
+            </a:graphic>
+          </wp:inline>
+        </w:drawing>
+      </w:r>
+    </w:p>
+    <w:p>
+      <w:pPr>
+        <w:pStyle w:val="ListParagraph"/>
+        <w:numPr>
+          <w:ilvl w:val="0"/>
+          <w:numId w:val="1"/>
+        </w:numPr>
+        <w:rPr>
+          <w:lang w:val="en-CA"/>
+        </w:rPr>
+      </w:pPr>
+      <w:r>
+        <w:rPr>
+          <w:lang w:val="en-CA"/>
+        </w:rPr>
+        <w:t>String:</w:t>
+      </w:r>
+    </w:p>
+    <w:p>
+      <w:pPr>
+        <w:pStyle w:val="ListParagraph"/>
+        <w:numPr>
+          <w:ilvl w:val="0"/>
+          <w:numId w:val="3"/>
+        </w:numPr>
+        <w:rPr>
+          <w:lang w:val="en-CA"/>
+        </w:rPr>
+      </w:pPr>
+      <w:r>
+        <w:rPr>
+          <w:lang w:val="en-CA"/>
+        </w:rPr>
+        <w:t>To check the length of the string:</w:t>
+      </w:r>
+    </w:p>
+    <w:p>
+      <w:pPr>
+        <w:pStyle w:val="ListParagraph"/>
+        <w:ind w:left="1440"/>
+        <w:rPr>
+          <w:lang w:val="en-CA"/>
+        </w:rPr>
+      </w:pPr>
+      <w:r>
+        <w:rPr>
+          <w:lang w:val="en-CA"/>
+        </w:rPr>
+        <w:drawing>
+          <wp:inline distT="0" distB="0" distL="0" distR="0" wp14:anchorId="39763104" wp14:editId="0643447E">
+            <wp:extent cx="5418290" cy="434378"/>
+            <wp:effectExtent l="0" t="0" r="0" b="3810"/>
+            <wp:docPr id="830319642" name="Picture 1"/>
+            <wp:cNvGraphicFramePr>
+              <a:graphicFrameLocks xmlns:a="http://schemas.openxmlformats.org/drawingml/2006/main" noChangeAspect="1"/>
+            </wp:cNvGraphicFramePr>
+            <a:graphic xmlns:a="http://schemas.openxmlformats.org/drawingml/2006/main">
+              <a:graphicData uri="http://schemas.openxmlformats.org/drawingml/2006/picture">
+                <pic:pic xmlns:pic="http://schemas.openxmlformats.org/drawingml/2006/picture">
+                  <pic:nvPicPr>
+                    <pic:cNvPr id="830319642" name=""/>
+                    <pic:cNvPicPr/>
+                  </pic:nvPicPr>
+                  <pic:blipFill>
+                    <a:blip r:embed="rId75"/>
+                    <a:stretch>
+                      <a:fillRect/>
+                    </a:stretch>
+                  </pic:blipFill>
+                  <pic:spPr>
+                    <a:xfrm>
+                      <a:off x="0" y="0"/>
+                      <a:ext cx="5418290" cy="434378"/>
+                    </a:xfrm>
+                    <a:prstGeom prst="rect">
+                      <a:avLst/>
+                    </a:prstGeom>
+                  </pic:spPr>
+                </pic:pic>
+              </a:graphicData>
+            </a:graphic>
+          </wp:inline>
+        </w:drawing>
+      </w:r>
+    </w:p>
+    <w:p>
+      <w:pPr>
+        <w:pStyle w:val="ListParagraph"/>
+        <w:ind w:left="1440"/>
+        <w:rPr>
+          <w:lang w:val="en-CA"/>
+        </w:rPr>
+      </w:pPr>
+      <w:r>
+        <w:rPr>
+          <w:lang w:val="en-CA"/>
+        </w:rPr>
+        <w:drawing>
+          <wp:inline distT="0" distB="0" distL="0" distR="0" wp14:anchorId="285E4EC6" wp14:editId="4500BE3F">
+            <wp:extent cx="297206" cy="259102"/>
+            <wp:effectExtent l="0" t="0" r="7620" b="7620"/>
+            <wp:docPr id="1798588845" name="Picture 1"/>
+            <wp:cNvGraphicFramePr>
+              <a:graphicFrameLocks xmlns:a="http://schemas.openxmlformats.org/drawingml/2006/main" noChangeAspect="1"/>
+            </wp:cNvGraphicFramePr>
+            <a:graphic xmlns:a="http://schemas.openxmlformats.org/drawingml/2006/main">
+              <a:graphicData uri="http://schemas.openxmlformats.org/drawingml/2006/picture">
+                <pic:pic xmlns:pic="http://schemas.openxmlformats.org/drawingml/2006/picture">
+                  <pic:nvPicPr>
+                    <pic:cNvPr id="1798588845" name=""/>
+                    <pic:cNvPicPr/>
+                  </pic:nvPicPr>
+                  <pic:blipFill>
+                    <a:blip r:embed="rId76"/>
+                    <a:stretch>
+                      <a:fillRect/>
+                    </a:stretch>
+                  </pic:blipFill>
+                  <pic:spPr>
+                    <a:xfrm>
+                      <a:off x="0" y="0"/>
+                      <a:ext cx="297206" cy="259102"/>
+                    </a:xfrm>
+                    <a:prstGeom prst="rect">
+                      <a:avLst/>
+                    </a:prstGeom>
+                  </pic:spPr>
+                </pic:pic>
+              </a:graphicData>
+            </a:graphic>
+          </wp:inline>
+        </w:drawing>
+      </w:r>
+    </w:p>
+    <w:p>
+      <w:pPr>
+        <w:pStyle w:val="ListParagraph"/>
+        <w:numPr>
+          <w:ilvl w:val="0"/>
+          <w:numId w:val="3"/>
+        </w:numPr>
+        <w:rPr>
+          <w:lang w:val="en-CA"/>
+        </w:rPr>
+      </w:pPr>
+      <w:r>
+        <w:rPr>
+          <w:lang w:val="en-CA"/>
+        </w:rPr>
+        <w:t>To set uppercase of a string:</w:t>
+      </w:r>
+    </w:p>
+    <w:p>
+      <w:pPr>
+        <w:pStyle w:val="ListParagraph"/>
+        <w:ind w:left="1440"/>
+        <w:rPr>
+          <w:lang w:val="en-CA"/>
+        </w:rPr>
+      </w:pPr>
+      <w:r>
+        <w:rPr>
+          <w:lang w:val="en-CA"/>
+        </w:rPr>
+        <w:drawing>
+          <wp:inline distT="0" distB="0" distL="0" distR="0" wp14:anchorId="1799F9AE" wp14:editId="090C56E4">
+            <wp:extent cx="5913632" cy="449619"/>
+            <wp:effectExtent l="0" t="0" r="0" b="7620"/>
+            <wp:docPr id="253251334" name="Picture 1"/>
+            <wp:cNvGraphicFramePr>
+              <a:graphicFrameLocks xmlns:a="http://schemas.openxmlformats.org/drawingml/2006/main" noChangeAspect="1"/>
+            </wp:cNvGraphicFramePr>
+            <a:graphic xmlns:a="http://schemas.openxmlformats.org/drawingml/2006/main">
+              <a:graphicData uri="http://schemas.openxmlformats.org/drawingml/2006/picture">
+                <pic:pic xmlns:pic="http://schemas.openxmlformats.org/drawingml/2006/picture">
+                  <pic:nvPicPr>
+                    <pic:cNvPr id="253251334" name=""/>
+                    <pic:cNvPicPr/>
+                  </pic:nvPicPr>
+                  <pic:blipFill>
+                    <a:blip r:embed="rId77"/>
+                    <a:stretch>
+                      <a:fillRect/>
+                    </a:stretch>
+                  </pic:blipFill>
+                  <pic:spPr>
+                    <a:xfrm>
+                      <a:off x="0" y="0"/>
+                      <a:ext cx="5913632" cy="449619"/>
+                    </a:xfrm>
+                    <a:prstGeom prst="rect">
+                      <a:avLst/>
+                    </a:prstGeom>
+                  </pic:spPr>
+                </pic:pic>
+              </a:graphicData>
+            </a:graphic>
+          </wp:inline>
+        </w:drawing>
+      </w:r>
+    </w:p>
+    <w:p>
+      <w:pPr>
+        <w:pStyle w:val="ListParagraph"/>
+        <w:ind w:left="1440"/>
+        <w:rPr>
+          <w:lang w:val="en-CA"/>
+        </w:rPr>
+      </w:pPr>
+      <w:r>
+        <w:rPr>
+          <w:lang w:val="en-CA"/>
+        </w:rPr>
+        <w:drawing>
+          <wp:inline distT="0" distB="0" distL="0" distR="0" wp14:anchorId="23E48D67" wp14:editId="12115DEB">
+            <wp:extent cx="914479" cy="304826"/>
+            <wp:effectExtent l="0" t="0" r="0" b="0"/>
+            <wp:docPr id="1934110851" name="Picture 1"/>
+            <wp:cNvGraphicFramePr>
+              <a:graphicFrameLocks xmlns:a="http://schemas.openxmlformats.org/drawingml/2006/main" noChangeAspect="1"/>
+            </wp:cNvGraphicFramePr>
+            <a:graphic xmlns:a="http://schemas.openxmlformats.org/drawingml/2006/main">
+              <a:graphicData uri="http://schemas.openxmlformats.org/drawingml/2006/picture">
+                <pic:pic xmlns:pic="http://schemas.openxmlformats.org/drawingml/2006/picture">
+                  <pic:nvPicPr>
+                    <pic:cNvPr id="1934110851" name=""/>
+                    <pic:cNvPicPr/>
+                  </pic:nvPicPr>
+                  <pic:blipFill>
+                    <a:blip r:embed="rId78"/>
+                    <a:stretch>
+                      <a:fillRect/>
+                    </a:stretch>
+                  </pic:blipFill>
+                  <pic:spPr>
+                    <a:xfrm>
+                      <a:off x="0" y="0"/>
+                      <a:ext cx="914479" cy="304826"/>
+                    </a:xfrm>
+                    <a:prstGeom prst="rect">
+                      <a:avLst/>
+                    </a:prstGeom>
+                  </pic:spPr>
+                </pic:pic>
+              </a:graphicData>
+            </a:graphic>
+          </wp:inline>
+        </w:drawing>
+      </w:r>
+    </w:p>
+    <w:p>
+      <w:pPr>
+        <w:pStyle w:val="ListParagraph"/>
+        <w:numPr>
+          <w:ilvl w:val="0"/>
+          <w:numId w:val="3"/>
+        </w:numPr>
+        <w:rPr>
+          <w:lang w:val="en-CA"/>
+        </w:rPr>
+      </w:pPr>
+      <w:r>
+        <w:rPr>
+          <w:lang w:val="en-CA"/>
+        </w:rPr>
+        <w:t xml:space="preserve">To set </w:t>
+      </w:r>
+      <w:r>
+        <w:rPr>
+          <w:lang w:val="en-CA"/>
+        </w:rPr>
+        <w:t>lower</w:t>
+      </w:r>
+      <w:r>
+        <w:rPr>
+          <w:lang w:val="en-CA"/>
+        </w:rPr>
+        <w:t>case of a string:</w:t>
+      </w:r>
+    </w:p>
+    <w:p>
+      <w:pPr>
+        <w:pStyle w:val="ListParagraph"/>
+        <w:ind w:left="1440"/>
+        <w:rPr>
+          <w:lang w:val="en-CA"/>
+        </w:rPr>
+      </w:pPr>
+      <w:r>
+        <w:rPr>
+          <w:lang w:val="en-CA"/>
+        </w:rPr>
+        <w:drawing>
+          <wp:inline distT="0" distB="0" distL="0" distR="0" wp14:anchorId="779E09D8" wp14:editId="04ECAB2B">
+            <wp:extent cx="5799323" cy="396274"/>
+            <wp:effectExtent l="0" t="0" r="0" b="3810"/>
+            <wp:docPr id="2042317407" name="Picture 1"/>
+            <wp:cNvGraphicFramePr>
+              <a:graphicFrameLocks xmlns:a="http://schemas.openxmlformats.org/drawingml/2006/main" noChangeAspect="1"/>
+            </wp:cNvGraphicFramePr>
+            <a:graphic xmlns:a="http://schemas.openxmlformats.org/drawingml/2006/main">
+              <a:graphicData uri="http://schemas.openxmlformats.org/drawingml/2006/picture">
+                <pic:pic xmlns:pic="http://schemas.openxmlformats.org/drawingml/2006/picture">
+                  <pic:nvPicPr>
+                    <pic:cNvPr id="2042317407" name=""/>
+                    <pic:cNvPicPr/>
+                  </pic:nvPicPr>
+                  <pic:blipFill>
+                    <a:blip r:embed="rId79"/>
+                    <a:stretch>
+                      <a:fillRect/>
+                    </a:stretch>
+                  </pic:blipFill>
+                  <pic:spPr>
+                    <a:xfrm>
+                      <a:off x="0" y="0"/>
+                      <a:ext cx="5799323" cy="396274"/>
+                    </a:xfrm>
+                    <a:prstGeom prst="rect">
+                      <a:avLst/>
+                    </a:prstGeom>
+                  </pic:spPr>
+                </pic:pic>
+              </a:graphicData>
+            </a:graphic>
+          </wp:inline>
+        </w:drawing>
+      </w:r>
+    </w:p>
+    <w:p>
+      <w:pPr>
+        <w:pStyle w:val="ListParagraph"/>
+        <w:ind w:left="1440"/>
+        <w:rPr>
+          <w:lang w:val="en-CA"/>
+        </w:rPr>
+      </w:pPr>
+      <w:r>
+        <w:rPr>
+          <w:lang w:val="en-CA"/>
+        </w:rPr>
+        <w:drawing>
+          <wp:inline distT="0" distB="0" distL="0" distR="0" wp14:anchorId="4AE8F811" wp14:editId="6681849B">
+            <wp:extent cx="602032" cy="373412"/>
+            <wp:effectExtent l="0" t="0" r="7620" b="7620"/>
+            <wp:docPr id="1730398726" name="Picture 1"/>
+            <wp:cNvGraphicFramePr>
+              <a:graphicFrameLocks xmlns:a="http://schemas.openxmlformats.org/drawingml/2006/main" noChangeAspect="1"/>
+            </wp:cNvGraphicFramePr>
+            <a:graphic xmlns:a="http://schemas.openxmlformats.org/drawingml/2006/main">
+              <a:graphicData uri="http://schemas.openxmlformats.org/drawingml/2006/picture">
+                <pic:pic xmlns:pic="http://schemas.openxmlformats.org/drawingml/2006/picture">
+                  <pic:nvPicPr>
+                    <pic:cNvPr id="1730398726" name=""/>
+                    <pic:cNvPicPr/>
+                  </pic:nvPicPr>
+                  <pic:blipFill>
+                    <a:blip r:embed="rId80"/>
+                    <a:stretch>
+                      <a:fillRect/>
+                    </a:stretch>
+                  </pic:blipFill>
+                  <pic:spPr>
+                    <a:xfrm>
+                      <a:off x="0" y="0"/>
+                      <a:ext cx="602032" cy="373412"/>
+                    </a:xfrm>
+                    <a:prstGeom prst="rect">
+                      <a:avLst/>
+                    </a:prstGeom>
+                  </pic:spPr>
+                </pic:pic>
+              </a:graphicData>
+            </a:graphic>
+          </wp:inline>
+        </w:drawing>
+      </w:r>
+    </w:p>
+    <w:p>
+      <w:pPr>
+        <w:pStyle w:val="ListParagraph"/>
+        <w:numPr>
+          <w:ilvl w:val="0"/>
+          <w:numId w:val="3"/>
+        </w:numPr>
+        <w:rPr>
+          <w:lang w:val="en-CA"/>
+        </w:rPr>
+      </w:pPr>
+      <w:r>
+        <w:rPr>
+          <w:lang w:val="en-CA"/>
+        </w:rPr>
+        <w:t>To split the string:</w:t>
+      </w:r>
+    </w:p>
+    <w:p>
+      <w:pPr>
+        <w:pStyle w:val="ListParagraph"/>
+        <w:ind w:left="1440"/>
+        <w:rPr>
+          <w:lang w:val="en-CA"/>
+        </w:rPr>
+      </w:pPr>
+      <w:r>
+        <w:rPr>
+          <w:lang w:val="en-CA"/>
+        </w:rPr>
+        <w:drawing>
+          <wp:inline distT="0" distB="0" distL="0" distR="0" wp14:anchorId="62D5CC17" wp14:editId="3F03789B">
+            <wp:extent cx="4313294" cy="213378"/>
+            <wp:effectExtent l="0" t="0" r="0" b="0"/>
+            <wp:docPr id="1914765907" name="Picture 1"/>
+            <wp:cNvGraphicFramePr>
+              <a:graphicFrameLocks xmlns:a="http://schemas.openxmlformats.org/drawingml/2006/main" noChangeAspect="1"/>
+            </wp:cNvGraphicFramePr>
+            <a:graphic xmlns:a="http://schemas.openxmlformats.org/drawingml/2006/main">
+              <a:graphicData uri="http://schemas.openxmlformats.org/drawingml/2006/picture">
+                <pic:pic xmlns:pic="http://schemas.openxmlformats.org/drawingml/2006/picture">
+                  <pic:nvPicPr>
+                    <pic:cNvPr id="1914765907" name=""/>
+                    <pic:cNvPicPr/>
+                  </pic:nvPicPr>
+                  <pic:blipFill>
+                    <a:blip r:embed="rId81"/>
+                    <a:stretch>
+                      <a:fillRect/>
+                    </a:stretch>
+                  </pic:blipFill>
+                  <pic:spPr>
+                    <a:xfrm>
+                      <a:off x="0" y="0"/>
+                      <a:ext cx="4313294" cy="213378"/>
+                    </a:xfrm>
+                    <a:prstGeom prst="rect">
+                      <a:avLst/>
+                    </a:prstGeom>
+                  </pic:spPr>
+                </pic:pic>
+              </a:graphicData>
+            </a:graphic>
+          </wp:inline>
+        </w:drawing>
+      </w:r>
+    </w:p>
+    <w:p>
+      <w:pPr>
+        <w:pStyle w:val="ListParagraph"/>
+        <w:ind w:left="1440"/>
+        <w:rPr>
+          <w:lang w:val="en-CA"/>
+        </w:rPr>
+      </w:pPr>
+      <w:r>
+        <w:rPr>
+          <w:lang w:val="en-CA"/>
+        </w:rPr>
+        <w:drawing>
+          <wp:inline distT="0" distB="0" distL="0" distR="0" wp14:anchorId="1D516611" wp14:editId="56C56EEB">
+            <wp:extent cx="2049958" cy="175275"/>
+            <wp:effectExtent l="0" t="0" r="7620" b="0"/>
+            <wp:docPr id="2038956996" name="Picture 1"/>
+            <wp:cNvGraphicFramePr>
+              <a:graphicFrameLocks xmlns:a="http://schemas.openxmlformats.org/drawingml/2006/main" noChangeAspect="1"/>
+            </wp:cNvGraphicFramePr>
+            <a:graphic xmlns:a="http://schemas.openxmlformats.org/drawingml/2006/main">
+              <a:graphicData uri="http://schemas.openxmlformats.org/drawingml/2006/picture">
+                <pic:pic xmlns:pic="http://schemas.openxmlformats.org/drawingml/2006/picture">
+                  <pic:nvPicPr>
+                    <pic:cNvPr id="2038956996" name=""/>
+                    <pic:cNvPicPr/>
+                  </pic:nvPicPr>
+                  <pic:blipFill>
+                    <a:blip r:embed="rId82"/>
+                    <a:stretch>
+                      <a:fillRect/>
+                    </a:stretch>
+                  </pic:blipFill>
+                  <pic:spPr>
+                    <a:xfrm>
+                      <a:off x="0" y="0"/>
+                      <a:ext cx="2049958" cy="175275"/>
+                    </a:xfrm>
+                    <a:prstGeom prst="rect">
+                      <a:avLst/>
+                    </a:prstGeom>
+                  </pic:spPr>
+                </pic:pic>
+              </a:graphicData>
+            </a:graphic>
+          </wp:inline>
+        </w:drawing>
+      </w:r>
+    </w:p>
+    <w:p>
+      <w:pPr>
+        <w:pStyle w:val="ListParagraph"/>
+        <w:numPr>
+          <w:ilvl w:val="0"/>
+          <w:numId w:val="3"/>
+        </w:numPr>
+        <w:rPr>
+          <w:lang w:val="en-CA"/>
+        </w:rPr>
+      </w:pPr>
+      <w:r>
+        <w:rPr>
+          <w:lang w:val="en-CA"/>
+        </w:rPr>
+        <w:t>To find the first index of the string: the second parameters is the start index to search from</w:t>
+      </w:r>
+    </w:p>
+    <w:p>
+      <w:pPr>
+        <w:pStyle w:val="ListParagraph"/>
+        <w:ind w:left="1440"/>
+        <w:rPr>
+          <w:lang w:val="en-CA"/>
+        </w:rPr>
+      </w:pPr>
+      <w:r>
+        <w:rPr>
+          <w:lang w:val="en-CA"/>
+        </w:rPr>
+        <w:drawing>
+          <wp:inline distT="0" distB="0" distL="0" distR="0" wp14:anchorId="4BF0CA66" wp14:editId="6F91881D">
+            <wp:extent cx="4313294" cy="213378"/>
+            <wp:effectExtent l="0" t="0" r="0" b="0"/>
+            <wp:docPr id="1436256276" name="Picture 1436256276"/>
+            <wp:cNvGraphicFramePr>
+              <a:graphicFrameLocks xmlns:a="http://schemas.openxmlformats.org/drawingml/2006/main" noChangeAspect="1"/>
+            </wp:cNvGraphicFramePr>
+            <a:graphic xmlns:a="http://schemas.openxmlformats.org/drawingml/2006/main">
+              <a:graphicData uri="http://schemas.openxmlformats.org/drawingml/2006/picture">
+                <pic:pic xmlns:pic="http://schemas.openxmlformats.org/drawingml/2006/picture">
+                  <pic:nvPicPr>
+                    <pic:cNvPr id="1914765907" name=""/>
+                    <pic:cNvPicPr/>
+                  </pic:nvPicPr>
+                  <pic:blipFill>
+                    <a:blip r:embed="rId81"/>
+                    <a:stretch>
+                      <a:fillRect/>
+                    </a:stretch>
+                  </pic:blipFill>
+                  <pic:spPr>
+                    <a:xfrm>
+                      <a:off x="0" y="0"/>
+                      <a:ext cx="4313294" cy="213378"/>
+                    </a:xfrm>
+                    <a:prstGeom prst="rect">
+                      <a:avLst/>
+                    </a:prstGeom>
+                  </pic:spPr>
+                </pic:pic>
+              </a:graphicData>
+            </a:graphic>
+          </wp:inline>
+        </w:drawing>
+      </w:r>
+    </w:p>
+    <w:p>
+      <w:pPr>
+        <w:pStyle w:val="ListParagraph"/>
+        <w:ind w:left="1440"/>
+        <w:rPr>
+          <w:lang w:val="en-CA"/>
+        </w:rPr>
+      </w:pPr>
+      <w:r>
+        <w:rPr>
+          <w:lang w:val="en-CA"/>
+        </w:rPr>
+        <w:drawing>
+          <wp:inline distT="0" distB="0" distL="0" distR="0" wp14:anchorId="652A3781" wp14:editId="1560EDD5">
+            <wp:extent cx="5943600" cy="193040"/>
+            <wp:effectExtent l="0" t="0" r="0" b="0"/>
+            <wp:docPr id="1061718118" name="Picture 1"/>
+            <wp:cNvGraphicFramePr>
+              <a:graphicFrameLocks xmlns:a="http://schemas.openxmlformats.org/drawingml/2006/main" noChangeAspect="1"/>
+            </wp:cNvGraphicFramePr>
+            <a:graphic xmlns:a="http://schemas.openxmlformats.org/drawingml/2006/main">
+              <a:graphicData uri="http://schemas.openxmlformats.org/drawingml/2006/picture">
+                <pic:pic xmlns:pic="http://schemas.openxmlformats.org/drawingml/2006/picture">
+                  <pic:nvPicPr>
+                    <pic:cNvPr id="1061718118" name=""/>
+                    <pic:cNvPicPr/>
+                  </pic:nvPicPr>
+                  <pic:blipFill>
+                    <a:blip r:embed="rId83"/>
+                    <a:stretch>
+                      <a:fillRect/>
+                    </a:stretch>
+                  </pic:blipFill>
+                  <pic:spPr>
+                    <a:xfrm>
+                      <a:off x="0" y="0"/>
+                      <a:ext cx="5943600" cy="193040"/>
+                    </a:xfrm>
+                    <a:prstGeom prst="rect">
+                      <a:avLst/>
+                    </a:prstGeom>
+                  </pic:spPr>
+                </pic:pic>
+              </a:graphicData>
+            </a:graphic>
+          </wp:inline>
+        </w:drawing>
+      </w:r>
+    </w:p>
+    <w:p>
+      <w:pPr>
+        <w:pStyle w:val="ListParagraph"/>
+        <w:numPr>
+          <w:ilvl w:val="0"/>
+          <w:numId w:val="3"/>
+        </w:numPr>
+        <w:rPr>
+          <w:lang w:val="en-CA"/>
+        </w:rPr>
+      </w:pPr>
+      <w:r>
+        <w:rPr>
+          <w:lang w:val="en-CA"/>
+        </w:rPr>
+        <w:t xml:space="preserve">To find the last index of the string: </w:t>
+      </w:r>
+    </w:p>
+    <w:p>
+      <w:pPr>
+        <w:pStyle w:val="ListParagraph"/>
+        <w:ind w:left="1440"/>
+        <w:rPr>
+          <w:lang w:val="en-CA"/>
+        </w:rPr>
+      </w:pPr>
+      <w:r>
+        <w:rPr>
+          <w:lang w:val="en-CA"/>
+        </w:rPr>
+        <w:lastRenderedPageBreak/>
+        <w:drawing>
+          <wp:inline distT="0" distB="0" distL="0" distR="0" wp14:anchorId="21D9A102" wp14:editId="35027DF4">
+            <wp:extent cx="4313294" cy="213378"/>
+            <wp:effectExtent l="0" t="0" r="0" b="0"/>
+            <wp:docPr id="341493830" name="Picture 341493830"/>
+            <wp:cNvGraphicFramePr>
+              <a:graphicFrameLocks xmlns:a="http://schemas.openxmlformats.org/drawingml/2006/main" noChangeAspect="1"/>
+            </wp:cNvGraphicFramePr>
+            <a:graphic xmlns:a="http://schemas.openxmlformats.org/drawingml/2006/main">
+              <a:graphicData uri="http://schemas.openxmlformats.org/drawingml/2006/picture">
+                <pic:pic xmlns:pic="http://schemas.openxmlformats.org/drawingml/2006/picture">
+                  <pic:nvPicPr>
+                    <pic:cNvPr id="1914765907" name=""/>
+                    <pic:cNvPicPr/>
+                  </pic:nvPicPr>
+                  <pic:blipFill>
+                    <a:blip r:embed="rId81"/>
+                    <a:stretch>
+                      <a:fillRect/>
+                    </a:stretch>
+                  </pic:blipFill>
+                  <pic:spPr>
+                    <a:xfrm>
+                      <a:off x="0" y="0"/>
+                      <a:ext cx="4313294" cy="213378"/>
+                    </a:xfrm>
+                    <a:prstGeom prst="rect">
+                      <a:avLst/>
+                    </a:prstGeom>
+                  </pic:spPr>
+                </pic:pic>
+              </a:graphicData>
+            </a:graphic>
+          </wp:inline>
+        </w:drawing>
+      </w:r>
+    </w:p>
+    <w:p>
+      <w:pPr>
+        <w:pStyle w:val="ListParagraph"/>
+        <w:ind w:left="1440"/>
+        <w:rPr>
+          <w:lang w:val="en-CA"/>
+        </w:rPr>
+      </w:pPr>
+      <w:r>
+        <w:rPr>
+          <w:lang w:val="en-CA"/>
+        </w:rPr>
+        <w:drawing>
+          <wp:inline distT="0" distB="0" distL="0" distR="0" wp14:anchorId="4B92C794" wp14:editId="36D0FA94">
+            <wp:extent cx="5995657" cy="293560"/>
+            <wp:effectExtent l="0" t="0" r="5715" b="0"/>
+            <wp:docPr id="1461561373" name="Picture 1"/>
+            <wp:cNvGraphicFramePr>
+              <a:graphicFrameLocks xmlns:a="http://schemas.openxmlformats.org/drawingml/2006/main" noChangeAspect="1"/>
+            </wp:cNvGraphicFramePr>
+            <a:graphic xmlns:a="http://schemas.openxmlformats.org/drawingml/2006/main">
+              <a:graphicData uri="http://schemas.openxmlformats.org/drawingml/2006/picture">
+                <pic:pic xmlns:pic="http://schemas.openxmlformats.org/drawingml/2006/picture">
+                  <pic:nvPicPr>
+                    <pic:cNvPr id="1461561373" name=""/>
+                    <pic:cNvPicPr/>
+                  </pic:nvPicPr>
+                  <pic:blipFill>
+                    <a:blip r:embed="rId84"/>
+                    <a:stretch>
+                      <a:fillRect/>
+                    </a:stretch>
+                  </pic:blipFill>
+                  <pic:spPr>
+                    <a:xfrm>
+                      <a:off x="0" y="0"/>
+                      <a:ext cx="6758311" cy="330901"/>
+                    </a:xfrm>
+                    <a:prstGeom prst="rect">
+                      <a:avLst/>
+                    </a:prstGeom>
+                  </pic:spPr>
+                </pic:pic>
+              </a:graphicData>
+            </a:graphic>
+          </wp:inline>
+        </w:drawing>
+      </w:r>
+    </w:p>
+    <w:p>
+      <w:pPr>
+        <w:pStyle w:val="ListParagraph"/>
+        <w:numPr>
+          <w:ilvl w:val="0"/>
+          <w:numId w:val="3"/>
+        </w:numPr>
+        <w:rPr>
+          <w:lang w:val="en-CA"/>
+        </w:rPr>
+      </w:pPr>
+      <w:r>
+        <w:rPr>
+          <w:lang w:val="en-CA"/>
+        </w:rPr>
+        <w:t>To trim the space at the beginning and at the end of the string:</w:t>
+      </w:r>
+    </w:p>
+    <w:p>
+      <w:pPr>
+        <w:pStyle w:val="ListParagraph"/>
+        <w:ind w:left="1440"/>
+        <w:rPr>
+          <w:lang w:val="en-CA"/>
+        </w:rPr>
+      </w:pPr>
+      <w:r>
+        <w:rPr>
+          <w:lang w:val="en-CA"/>
+        </w:rPr>
+        <w:drawing>
+          <wp:inline distT="0" distB="0" distL="0" distR="0" wp14:anchorId="4690BBFF" wp14:editId="7DD06C9C">
+            <wp:extent cx="5943600" cy="238125"/>
+            <wp:effectExtent l="0" t="0" r="0" b="9525"/>
+            <wp:docPr id="1830189040" name="Picture 1"/>
+            <wp:cNvGraphicFramePr>
+              <a:graphicFrameLocks xmlns:a="http://schemas.openxmlformats.org/drawingml/2006/main" noChangeAspect="1"/>
+            </wp:cNvGraphicFramePr>
+            <a:graphic xmlns:a="http://schemas.openxmlformats.org/drawingml/2006/main">
+              <a:graphicData uri="http://schemas.openxmlformats.org/drawingml/2006/picture">
+                <pic:pic xmlns:pic="http://schemas.openxmlformats.org/drawingml/2006/picture">
+                  <pic:nvPicPr>
+                    <pic:cNvPr id="1830189040" name=""/>
+                    <pic:cNvPicPr/>
+                  </pic:nvPicPr>
+                  <pic:blipFill>
+                    <a:blip r:embed="rId85"/>
+                    <a:stretch>
+                      <a:fillRect/>
+                    </a:stretch>
+                  </pic:blipFill>
+                  <pic:spPr>
+                    <a:xfrm>
+                      <a:off x="0" y="0"/>
+                      <a:ext cx="5943600" cy="238125"/>
+                    </a:xfrm>
+                    <a:prstGeom prst="rect">
+                      <a:avLst/>
+                    </a:prstGeom>
+                  </pic:spPr>
+                </pic:pic>
+              </a:graphicData>
+            </a:graphic>
+          </wp:inline>
+        </w:drawing>
+      </w:r>
+    </w:p>
+    <w:p>
+      <w:pPr>
+        <w:pStyle w:val="ListParagraph"/>
+        <w:ind w:left="1440"/>
+        <w:rPr>
+          <w:lang w:val="en-CA"/>
+        </w:rPr>
+      </w:pPr>
+      <w:r>
+        <w:rPr>
+          <w:lang w:val="en-CA"/>
+        </w:rPr>
+        <w:drawing>
+          <wp:inline distT="0" distB="0" distL="0" distR="0" wp14:anchorId="4A6A0A15" wp14:editId="5FA312EB">
+            <wp:extent cx="5943600" cy="182880"/>
+            <wp:effectExtent l="0" t="0" r="0" b="7620"/>
+            <wp:docPr id="1684565137" name="Picture 1"/>
+            <wp:cNvGraphicFramePr>
+              <a:graphicFrameLocks xmlns:a="http://schemas.openxmlformats.org/drawingml/2006/main" noChangeAspect="1"/>
+            </wp:cNvGraphicFramePr>
+            <a:graphic xmlns:a="http://schemas.openxmlformats.org/drawingml/2006/main">
+              <a:graphicData uri="http://schemas.openxmlformats.org/drawingml/2006/picture">
+                <pic:pic xmlns:pic="http://schemas.openxmlformats.org/drawingml/2006/picture">
+                  <pic:nvPicPr>
+                    <pic:cNvPr id="1684565137" name=""/>
+                    <pic:cNvPicPr/>
+                  </pic:nvPicPr>
+                  <pic:blipFill>
+                    <a:blip r:embed="rId86"/>
+                    <a:stretch>
+                      <a:fillRect/>
+                    </a:stretch>
+                  </pic:blipFill>
+                  <pic:spPr>
+                    <a:xfrm>
+                      <a:off x="0" y="0"/>
+                      <a:ext cx="5943600" cy="182880"/>
+                    </a:xfrm>
+                    <a:prstGeom prst="rect">
+                      <a:avLst/>
+                    </a:prstGeom>
+                  </pic:spPr>
+                </pic:pic>
+              </a:graphicData>
+            </a:graphic>
+          </wp:inline>
+        </w:drawing>
+      </w:r>
+    </w:p>
+    <w:p>
+      <w:pPr>
+        <w:pStyle w:val="ListParagraph"/>
+        <w:numPr>
+          <w:ilvl w:val="0"/>
+          <w:numId w:val="3"/>
+        </w:numPr>
+        <w:rPr>
+          <w:lang w:val="en-CA"/>
+        </w:rPr>
+      </w:pPr>
+      <w:r>
+        <w:rPr>
+          <w:lang w:val="en-CA"/>
+        </w:rPr>
+        <w:t>To replace the string with another string: it can only replace the first match string</w:t>
+      </w:r>
+    </w:p>
+    <w:p>
+      <w:pPr>
+        <w:pStyle w:val="ListParagraph"/>
+        <w:ind w:left="1440"/>
+        <w:rPr>
+          <w:lang w:val="en-CA"/>
+        </w:rPr>
+      </w:pPr>
+      <w:r>
+        <w:rPr>
+          <w:lang w:val="en-CA"/>
+        </w:rPr>
+        <w:drawing>
+          <wp:inline distT="0" distB="0" distL="0" distR="0" wp14:anchorId="5FE43881" wp14:editId="51589491">
+            <wp:extent cx="4313294" cy="213378"/>
+            <wp:effectExtent l="0" t="0" r="0" b="0"/>
+            <wp:docPr id="391119398" name="Picture 391119398"/>
+            <wp:cNvGraphicFramePr>
+              <a:graphicFrameLocks xmlns:a="http://schemas.openxmlformats.org/drawingml/2006/main" noChangeAspect="1"/>
+            </wp:cNvGraphicFramePr>
+            <a:graphic xmlns:a="http://schemas.openxmlformats.org/drawingml/2006/main">
+              <a:graphicData uri="http://schemas.openxmlformats.org/drawingml/2006/picture">
+                <pic:pic xmlns:pic="http://schemas.openxmlformats.org/drawingml/2006/picture">
+                  <pic:nvPicPr>
+                    <pic:cNvPr id="1914765907" name=""/>
+                    <pic:cNvPicPr/>
+                  </pic:nvPicPr>
+                  <pic:blipFill>
+                    <a:blip r:embed="rId81"/>
+                    <a:stretch>
+                      <a:fillRect/>
+                    </a:stretch>
+                  </pic:blipFill>
+                  <pic:spPr>
+                    <a:xfrm>
+                      <a:off x="0" y="0"/>
+                      <a:ext cx="4313294" cy="213378"/>
+                    </a:xfrm>
+                    <a:prstGeom prst="rect">
+                      <a:avLst/>
+                    </a:prstGeom>
+                  </pic:spPr>
+                </pic:pic>
+              </a:graphicData>
+            </a:graphic>
+          </wp:inline>
+        </w:drawing>
+      </w:r>
+    </w:p>
+    <w:p>
+      <w:pPr>
+        <w:pStyle w:val="ListParagraph"/>
+        <w:ind w:left="1440"/>
+        <w:rPr>
+          <w:lang w:val="en-CA"/>
+        </w:rPr>
+      </w:pPr>
+      <w:r>
+        <w:rPr>
+          <w:lang w:val="en-CA"/>
+        </w:rPr>
+        <w:drawing>
+          <wp:inline distT="0" distB="0" distL="0" distR="0" wp14:anchorId="10EAC6E3" wp14:editId="1713F538">
+            <wp:extent cx="5943600" cy="202565"/>
+            <wp:effectExtent l="0" t="0" r="0" b="6985"/>
+            <wp:docPr id="966576565" name="Picture 1"/>
+            <wp:cNvGraphicFramePr>
+              <a:graphicFrameLocks xmlns:a="http://schemas.openxmlformats.org/drawingml/2006/main" noChangeAspect="1"/>
+            </wp:cNvGraphicFramePr>
+            <a:graphic xmlns:a="http://schemas.openxmlformats.org/drawingml/2006/main">
+              <a:graphicData uri="http://schemas.openxmlformats.org/drawingml/2006/picture">
+                <pic:pic xmlns:pic="http://schemas.openxmlformats.org/drawingml/2006/picture">
+                  <pic:nvPicPr>
+                    <pic:cNvPr id="966576565" name=""/>
+                    <pic:cNvPicPr/>
+                  </pic:nvPicPr>
+                  <pic:blipFill>
+                    <a:blip r:embed="rId87"/>
+                    <a:stretch>
+                      <a:fillRect/>
+                    </a:stretch>
+                  </pic:blipFill>
+                  <pic:spPr>
+                    <a:xfrm>
+                      <a:off x="0" y="0"/>
+                      <a:ext cx="5943600" cy="202565"/>
+                    </a:xfrm>
+                    <a:prstGeom prst="rect">
+                      <a:avLst/>
+                    </a:prstGeom>
+                  </pic:spPr>
+                </pic:pic>
+              </a:graphicData>
+            </a:graphic>
+          </wp:inline>
+        </w:drawing>
+      </w:r>
+    </w:p>
+    <w:p>
+      <w:pPr>
+        <w:pStyle w:val="ListParagraph"/>
+        <w:ind w:left="1440"/>
+        <w:rPr>
+          <w:lang w:val="en-CA"/>
+        </w:rPr>
+      </w:pPr>
+      <w:r>
+        <w:rPr>
+          <w:lang w:val="en-CA"/>
+        </w:rPr>
+        <w:drawing>
+          <wp:inline distT="0" distB="0" distL="0" distR="0" wp14:anchorId="038AB30C" wp14:editId="48878754">
+            <wp:extent cx="5943600" cy="385445"/>
+            <wp:effectExtent l="0" t="0" r="0" b="0"/>
+            <wp:docPr id="1821753445" name="Picture 1"/>
+            <wp:cNvGraphicFramePr>
+              <a:graphicFrameLocks xmlns:a="http://schemas.openxmlformats.org/drawingml/2006/main" noChangeAspect="1"/>
+            </wp:cNvGraphicFramePr>
+            <a:graphic xmlns:a="http://schemas.openxmlformats.org/drawingml/2006/main">
+              <a:graphicData uri="http://schemas.openxmlformats.org/drawingml/2006/picture">
+                <pic:pic xmlns:pic="http://schemas.openxmlformats.org/drawingml/2006/picture">
+                  <pic:nvPicPr>
+                    <pic:cNvPr id="1821753445" name=""/>
+                    <pic:cNvPicPr/>
+                  </pic:nvPicPr>
+                  <pic:blipFill>
+                    <a:blip r:embed="rId88"/>
+                    <a:stretch>
+                      <a:fillRect/>
+                    </a:stretch>
+                  </pic:blipFill>
+                  <pic:spPr>
+                    <a:xfrm>
+                      <a:off x="0" y="0"/>
+                      <a:ext cx="5943600" cy="385445"/>
+                    </a:xfrm>
+                    <a:prstGeom prst="rect">
+                      <a:avLst/>
+                    </a:prstGeom>
+                  </pic:spPr>
+                </pic:pic>
+              </a:graphicData>
+            </a:graphic>
+          </wp:inline>
+        </w:drawing>
+      </w:r>
+    </w:p>
+    <w:p>
+      <w:pPr>
+        <w:pStyle w:val="ListParagraph"/>
+        <w:numPr>
+          <w:ilvl w:val="0"/>
+          <w:numId w:val="3"/>
+        </w:numPr>
+        <w:rPr>
+          <w:lang w:val="en-CA"/>
+        </w:rPr>
+      </w:pPr>
+      <w:r>
+        <w:rPr>
+          <w:lang w:val="en-CA"/>
+        </w:rPr>
+        <w:t>To replace the every  match string with a  new string, we use:</w:t>
+      </w:r>
+    </w:p>
+    <w:p>
+      <w:pPr>
+        <w:pStyle w:val="ListParagraph"/>
+        <w:ind w:left="1440"/>
+        <w:rPr>
+          <w:lang w:val="en-CA"/>
+        </w:rPr>
+      </w:pPr>
+      <w:r>
+        <w:rPr>
+          <w:lang w:val="en-CA"/>
+        </w:rPr>
+        <w:drawing>
+          <wp:inline distT="0" distB="0" distL="0" distR="0" wp14:anchorId="1580EDEB" wp14:editId="6D2DC433">
+            <wp:extent cx="5943600" cy="434975"/>
+            <wp:effectExtent l="0" t="0" r="0" b="3175"/>
+            <wp:docPr id="785939761" name="Picture 1"/>
+            <wp:cNvGraphicFramePr>
+              <a:graphicFrameLocks xmlns:a="http://schemas.openxmlformats.org/drawingml/2006/main" noChangeAspect="1"/>
+            </wp:cNvGraphicFramePr>
+            <a:graphic xmlns:a="http://schemas.openxmlformats.org/drawingml/2006/main">
+              <a:graphicData uri="http://schemas.openxmlformats.org/drawingml/2006/picture">
+                <pic:pic xmlns:pic="http://schemas.openxmlformats.org/drawingml/2006/picture">
+                  <pic:nvPicPr>
+                    <pic:cNvPr id="785939761" name=""/>
+                    <pic:cNvPicPr/>
+                  </pic:nvPicPr>
+                  <pic:blipFill>
+                    <a:blip r:embed="rId89"/>
+                    <a:stretch>
+                      <a:fillRect/>
+                    </a:stretch>
+                  </pic:blipFill>
+                  <pic:spPr>
+                    <a:xfrm>
+                      <a:off x="0" y="0"/>
+                      <a:ext cx="5943600" cy="434975"/>
+                    </a:xfrm>
+                    <a:prstGeom prst="rect">
+                      <a:avLst/>
+                    </a:prstGeom>
+                  </pic:spPr>
+                </pic:pic>
+              </a:graphicData>
+            </a:graphic>
+          </wp:inline>
+        </w:drawing>
+      </w:r>
+    </w:p>
+    <w:p>
+      <w:pPr>
+        <w:pStyle w:val="ListParagraph"/>
+        <w:ind w:left="1440"/>
+        <w:rPr>
+          <w:lang w:val="en-CA"/>
+        </w:rPr>
+      </w:pPr>
+      <w:r>
+        <w:rPr>
+          <w:lang w:val="en-CA"/>
+        </w:rPr>
+        <w:drawing>
+          <wp:inline distT="0" distB="0" distL="0" distR="0" wp14:anchorId="682E5D9C" wp14:editId="55CA17AA">
+            <wp:extent cx="3642676" cy="335309"/>
+            <wp:effectExtent l="0" t="0" r="0" b="7620"/>
+            <wp:docPr id="1655476407" name="Picture 1"/>
+            <wp:cNvGraphicFramePr>
+              <a:graphicFrameLocks xmlns:a="http://schemas.openxmlformats.org/drawingml/2006/main" noChangeAspect="1"/>
+            </wp:cNvGraphicFramePr>
+            <a:graphic xmlns:a="http://schemas.openxmlformats.org/drawingml/2006/main">
+              <a:graphicData uri="http://schemas.openxmlformats.org/drawingml/2006/picture">
+                <pic:pic xmlns:pic="http://schemas.openxmlformats.org/drawingml/2006/picture">
+                  <pic:nvPicPr>
+                    <pic:cNvPr id="1655476407" name=""/>
+                    <pic:cNvPicPr/>
+                  </pic:nvPicPr>
+                  <pic:blipFill>
+                    <a:blip r:embed="rId90"/>
+                    <a:stretch>
+                      <a:fillRect/>
+                    </a:stretch>
+                  </pic:blipFill>
+                  <pic:spPr>
+                    <a:xfrm>
+                      <a:off x="0" y="0"/>
+                      <a:ext cx="3642676" cy="335309"/>
                     </a:xfrm>
                     <a:prstGeom prst="rect">
                       <a:avLst/>
@@ -1906,11 +5830,11 @@
 </file>
 
 <file path=word/numbering.xml><?xml version="1.0" encoding="utf-8"?>
-<w:numbering xmlns:wpc="http://schemas.microsoft.com/office/word/2010/wordprocessingCanvas" xmlns:cx="http://schemas.microsoft.com/office/drawing/2014/chartex" xmlns:cx1="http://schemas.microsoft.com/office/drawing/2015/9/8/chartex" xmlns:cx2="http://schemas.microsoft.com/office/drawing/2015/10/21/chartex" xmlns:cx3="http://schemas.microsoft.com/office/drawing/2016/5/9/chartex" xmlns:cx4="http://schemas.microsoft.com/office/drawing/2016/5/10/chartex" xmlns:cx5="http://schemas.microsoft.com/office/drawing/2016/5/11/chartex" xmlns:cx6="http://schemas.microsoft.com/office/drawing/2016/5/12/chartex" xmlns:cx7="http://schemas.microsoft.com/office/drawing/2016/5/13/chartex" xmlns:cx8="http://schemas.microsoft.com/office/drawing/2016/5/14/chartex" xmlns:mc="http://schemas.openxmlformats.org/markup-compatibility/2006" xmlns:aink="http://schemas.microsoft.com/office/drawing/2016/ink" xmlns:am3d="http://schemas.microsoft.com/office/drawing/2017/model3d" xmlns:o="urn:schemas-microsoft-com:office:office" xmlns:oel="http://schemas.microsoft.com/office/2019/extlst" xmlns:r="http://schemas.openxmlformats.org/officeDocument/2006/relationships" xmlns:m="http://schemas.openxmlformats.org/officeDocument/2006/math" xmlns:v="urn:schemas-microsoft-com:vml" xmlns:wp14="http://schemas.microsoft.com/office/word/2010/wordprocessingDrawing" xmlns:wp="http://schemas.openxmlformats.org/drawingml/2006/wordprocessingDrawing" xmlns:w10="urn:schemas-microsoft-com:office:word" xmlns:w="http://schemas.openxmlformats.org/wordprocessingml/2006/main" xmlns:w14="http://schemas.microsoft.com/office/word/2010/wordml" xmlns:w15="http://schemas.microsoft.com/office/word/2012/wordml" xmlns:w16cex="http://schemas.microsoft.com/office/word/2018/wordml/cex" xmlns:w16cid="http://schemas.microsoft.com/office/word/2016/wordml/cid" xmlns:w16="http://schemas.microsoft.com/office/word/2018/wordml" xmlns:w16du="http://schemas.microsoft.com/office/word/2023/wordml/word16du" xmlns:w16sdtdh="http://schemas.microsoft.com/office/word/2020/wordml/sdtdatahash" xmlns:w16se="http://schemas.microsoft.com/office/word/2015/wordml/symex" xmlns:wpg="http://schemas.microsoft.com/office/word/2010/wordprocessingGroup" xmlns:wpi="http://schemas.microsoft.com/office/word/2010/wordprocessingInk" xmlns:wne="http://schemas.microsoft.com/office/word/2006/wordml" xmlns:wps="http://schemas.microsoft.com/office/word/2010/wordprocessingShape" mc:Ignorable="w14 w15 w16se w16cid w16 w16cex w16sdtdh wp14">
+<w:numbering xmlns:wpc="http://schemas.microsoft.com/office/word/2010/wordprocessingCanvas" xmlns:cx="http://schemas.microsoft.com/office/drawing/2014/chartex" xmlns:cx1="http://schemas.microsoft.com/office/drawing/2015/9/8/chartex" xmlns:cx2="http://schemas.microsoft.com/office/drawing/2015/10/21/chartex" xmlns:cx3="http://schemas.microsoft.com/office/drawing/2016/5/9/chartex" xmlns:cx4="http://schemas.microsoft.com/office/drawing/2016/5/10/chartex" xmlns:cx5="http://schemas.microsoft.com/office/drawing/2016/5/11/chartex" xmlns:cx6="http://schemas.microsoft.com/office/drawing/2016/5/12/chartex" xmlns:cx7="http://schemas.microsoft.com/office/drawing/2016/5/13/chartex" xmlns:cx8="http://schemas.microsoft.com/office/drawing/2016/5/14/chartex" xmlns:mc="http://schemas.openxmlformats.org/markup-compatibility/2006" xmlns:aink="http://schemas.microsoft.com/office/drawing/2016/ink" xmlns:am3d="http://schemas.microsoft.com/office/drawing/2017/model3d" xmlns:o="urn:schemas-microsoft-com:office:office" xmlns:oel="http://schemas.microsoft.com/office/2019/extlst" xmlns:r="http://schemas.openxmlformats.org/officeDocument/2006/relationships" xmlns:m="http://schemas.openxmlformats.org/officeDocument/2006/math" xmlns:v="urn:schemas-microsoft-com:vml" xmlns:wp14="http://schemas.microsoft.com/office/word/2010/wordprocessingDrawing" xmlns:wp="http://schemas.openxmlformats.org/drawingml/2006/wordprocessingDrawing" xmlns:w10="urn:schemas-microsoft-com:office:word" xmlns:w="http://schemas.openxmlformats.org/wordprocessingml/2006/main" xmlns:w14="http://schemas.microsoft.com/office/word/2010/wordml" xmlns:w15="http://schemas.microsoft.com/office/word/2012/wordml" xmlns:w16cex="http://schemas.microsoft.com/office/word/2018/wordml/cex" xmlns:w16cid="http://schemas.microsoft.com/office/word/2016/wordml/cid" xmlns:w16="http://schemas.microsoft.com/office/word/2018/wordml" xmlns:w16sdtdh="http://schemas.microsoft.com/office/word/2020/wordml/sdtdatahash" xmlns:w16se="http://schemas.microsoft.com/office/word/2015/wordml/symex" xmlns:wpg="http://schemas.microsoft.com/office/word/2010/wordprocessingGroup" xmlns:wpi="http://schemas.microsoft.com/office/word/2010/wordprocessingInk" xmlns:wne="http://schemas.microsoft.com/office/word/2006/wordml" xmlns:wps="http://schemas.microsoft.com/office/word/2010/wordprocessingShape" mc:Ignorable="w14 w15 w16se w16cid w16 w16cex w16sdtdh wp14">
   <w:abstractNum w:abstractNumId="0" w15:restartNumberingAfterBreak="0">
-    <w:nsid w:val="14B9266D"/>
+    <w:nsid w:val="124D4160"/>
     <w:multiLevelType w:val="hybridMultilevel"/>
-    <w:tmpl w:val="D4CE88E2"/>
+    <w:tmpl w:val="3CC0DB84"/>
     <w:lvl w:ilvl="0" w:tplc="10090001">
       <w:start w:val="1"/>
       <w:numFmt w:val="bullet"/>
@@ -1947,7 +5871,7 @@
         <w:rFonts w:ascii="Wingdings" w:hAnsi="Wingdings" w:hint="default"/>
       </w:rPr>
     </w:lvl>
-    <w:lvl w:ilvl="3" w:tplc="10090001">
+    <w:lvl w:ilvl="3" w:tplc="10090001" w:tentative="1">
       <w:start w:val="1"/>
       <w:numFmt w:val="bullet"/>
       <w:lvlText w:val=""/>
@@ -2021,6 +5945,119 @@
     </w:lvl>
   </w:abstractNum>
   <w:abstractNum w:abstractNumId="1" w15:restartNumberingAfterBreak="0">
+    <w:nsid w:val="14B9266D"/>
+    <w:multiLevelType w:val="hybridMultilevel"/>
+    <w:tmpl w:val="D4CE88E2"/>
+    <w:lvl w:ilvl="0" w:tplc="10090001">
+      <w:start w:val="1"/>
+      <w:numFmt w:val="bullet"/>
+      <w:lvlText w:val=""/>
+      <w:lvlJc w:val="left"/>
+      <w:pPr>
+        <w:ind w:left="1440" w:hanging="360"/>
+      </w:pPr>
+      <w:rPr>
+        <w:rFonts w:ascii="Symbol" w:hAnsi="Symbol" w:hint="default"/>
+      </w:rPr>
+    </w:lvl>
+    <w:lvl w:ilvl="1" w:tplc="10090003">
+      <w:start w:val="1"/>
+      <w:numFmt w:val="bullet"/>
+      <w:lvlText w:val="o"/>
+      <w:lvlJc w:val="left"/>
+      <w:pPr>
+        <w:ind w:left="2160" w:hanging="360"/>
+      </w:pPr>
+      <w:rPr>
+        <w:rFonts w:ascii="Courier New" w:hAnsi="Courier New" w:cs="Courier New" w:hint="default"/>
+      </w:rPr>
+    </w:lvl>
+    <w:lvl w:ilvl="2" w:tplc="10090005">
+      <w:start w:val="1"/>
+      <w:numFmt w:val="bullet"/>
+      <w:lvlText w:val=""/>
+      <w:lvlJc w:val="left"/>
+      <w:pPr>
+        <w:ind w:left="2880" w:hanging="360"/>
+      </w:pPr>
+      <w:rPr>
+        <w:rFonts w:ascii="Wingdings" w:hAnsi="Wingdings" w:hint="default"/>
+      </w:rPr>
+    </w:lvl>
+    <w:lvl w:ilvl="3" w:tplc="10090001">
+      <w:start w:val="1"/>
+      <w:numFmt w:val="bullet"/>
+      <w:lvlText w:val=""/>
+      <w:lvlJc w:val="left"/>
+      <w:pPr>
+        <w:ind w:left="3600" w:hanging="360"/>
+      </w:pPr>
+      <w:rPr>
+        <w:rFonts w:ascii="Symbol" w:hAnsi="Symbol" w:hint="default"/>
+      </w:rPr>
+    </w:lvl>
+    <w:lvl w:ilvl="4" w:tplc="10090003" w:tentative="1">
+      <w:start w:val="1"/>
+      <w:numFmt w:val="bullet"/>
+      <w:lvlText w:val="o"/>
+      <w:lvlJc w:val="left"/>
+      <w:pPr>
+        <w:ind w:left="4320" w:hanging="360"/>
+      </w:pPr>
+      <w:rPr>
+        <w:rFonts w:ascii="Courier New" w:hAnsi="Courier New" w:cs="Courier New" w:hint="default"/>
+      </w:rPr>
+    </w:lvl>
+    <w:lvl w:ilvl="5" w:tplc="10090005" w:tentative="1">
+      <w:start w:val="1"/>
+      <w:numFmt w:val="bullet"/>
+      <w:lvlText w:val=""/>
+      <w:lvlJc w:val="left"/>
+      <w:pPr>
+        <w:ind w:left="5040" w:hanging="360"/>
+      </w:pPr>
+      <w:rPr>
+        <w:rFonts w:ascii="Wingdings" w:hAnsi="Wingdings" w:hint="default"/>
+      </w:rPr>
+    </w:lvl>
+    <w:lvl w:ilvl="6" w:tplc="10090001" w:tentative="1">
+      <w:start w:val="1"/>
+      <w:numFmt w:val="bullet"/>
+      <w:lvlText w:val=""/>
+      <w:lvlJc w:val="left"/>
+      <w:pPr>
+        <w:ind w:left="5760" w:hanging="360"/>
+      </w:pPr>
+      <w:rPr>
+        <w:rFonts w:ascii="Symbol" w:hAnsi="Symbol" w:hint="default"/>
+      </w:rPr>
+    </w:lvl>
+    <w:lvl w:ilvl="7" w:tplc="10090003" w:tentative="1">
+      <w:start w:val="1"/>
+      <w:numFmt w:val="bullet"/>
+      <w:lvlText w:val="o"/>
+      <w:lvlJc w:val="left"/>
+      <w:pPr>
+        <w:ind w:left="6480" w:hanging="360"/>
+      </w:pPr>
+      <w:rPr>
+        <w:rFonts w:ascii="Courier New" w:hAnsi="Courier New" w:cs="Courier New" w:hint="default"/>
+      </w:rPr>
+    </w:lvl>
+    <w:lvl w:ilvl="8" w:tplc="10090005" w:tentative="1">
+      <w:start w:val="1"/>
+      <w:numFmt w:val="bullet"/>
+      <w:lvlText w:val=""/>
+      <w:lvlJc w:val="left"/>
+      <w:pPr>
+        <w:ind w:left="7200" w:hanging="360"/>
+      </w:pPr>
+      <w:rPr>
+        <w:rFonts w:ascii="Wingdings" w:hAnsi="Wingdings" w:hint="default"/>
+      </w:rPr>
+    </w:lvl>
+  </w:abstractNum>
+  <w:abstractNum w:abstractNumId="2" w15:restartNumberingAfterBreak="0">
     <w:nsid w:val="4FFC3CC5"/>
     <w:multiLevelType w:val="hybridMultilevel"/>
     <w:tmpl w:val="8C94A032"/>
@@ -2110,9 +6147,12 @@
     </w:lvl>
   </w:abstractNum>
   <w:num w:numId="1" w16cid:durableId="1308824698">
+    <w:abstractNumId w:val="2"/>
+  </w:num>
+  <w:num w:numId="2" w16cid:durableId="1165586269">
     <w:abstractNumId w:val="1"/>
   </w:num>
-  <w:num w:numId="2" w16cid:durableId="1165586269">
+  <w:num w:numId="3" w16cid:durableId="767968524">
     <w:abstractNumId w:val="0"/>
   </w:num>
 </w:numbering>

</xml_diff>